<commit_message>
resume file was changed
</commit_message>
<xml_diff>
--- a/public/Tohirbek_resume.docx
+++ b/public/Tohirbek_resume.docx
@@ -10,11 +10,11 @@
       <w:r>
         <w:rPr/>
         <w:pict>
-          <v:group style="position:absolute;margin-left:24.9095pt;margin-top:1.915561pt;width:80pt;height:80pt;mso-position-horizontal-relative:page;mso-position-vertical-relative:paragraph;z-index:15739392" id="docshapegroup1" coordorigin="498,38" coordsize="1600,1600">
-            <v:shape style="position:absolute;left:507;top:47;width:1582;height:1582" type="#_x0000_t75" id="docshape2" stroked="false">
+          <v:group style="position:absolute;margin-left:24.9095pt;margin-top:1.915561pt;width:96.9pt;height:96.9pt;mso-position-horizontal-relative:page;mso-position-vertical-relative:paragraph;z-index:15737856" id="docshapegroup1" coordorigin="498,38" coordsize="1938,1938">
+            <v:shape style="position:absolute;left:507;top:47;width:1920;height:1920" type="#_x0000_t75" id="docshape2" stroked="false">
               <v:imagedata r:id="rId5" o:title=""/>
             </v:shape>
-            <v:shape style="position:absolute;left:498;top:38;width:1600;height:1600" id="docshape3" coordorigin="498,38" coordsize="1600,1600" path="m1298,1638l1221,1634,1146,1624,1074,1606,1004,1582,937,1552,874,1516,814,1475,759,1429,708,1378,661,1322,620,1262,584,1199,554,1132,530,1063,513,990,502,915,498,838,502,761,513,686,530,614,554,544,584,477,620,414,661,354,708,299,759,248,814,201,874,160,937,124,1004,94,1074,70,1146,53,1221,42,1298,38,1375,42,1413,47,1298,47,1222,51,1148,62,1076,79,1007,103,941,132,879,168,820,209,765,254,714,305,669,360,628,419,592,481,563,547,539,616,522,688,511,762,507,838,511,914,522,988,539,1060,563,1129,592,1195,628,1258,669,1317,714,1371,765,1422,820,1468,879,1508,941,1544,1007,1574,1076,1597,1148,1615,1222,1625,1298,1629,1413,1629,1375,1634,1298,1638xm1413,1629l1298,1629,1374,1625,1448,1615,1520,1597,1589,1574,1655,1544,1717,1508,1776,1468,1831,1422,1882,1371,1928,1317,1968,1258,2004,1195,2033,1129,2057,1060,2074,988,2085,914,2089,838,2085,762,2074,688,2057,616,2033,547,2004,481,1968,419,1928,360,1882,305,1831,254,1776,209,1717,168,1655,132,1589,103,1520,79,1448,62,1374,51,1298,47,1413,47,1450,53,1522,70,1592,94,1659,124,1722,160,1782,201,1837,248,1888,299,1935,354,1976,414,2012,477,2042,544,2066,614,2083,686,2094,761,2098,838,2094,915,2083,990,2066,1063,2042,1132,2012,1199,1976,1262,1935,1322,1888,1378,1837,1429,1782,1475,1722,1516,1659,1552,1592,1582,1522,1606,1450,1624,1413,1629xe" filled="true" fillcolor="#d2d2d2" stroked="false">
+            <v:shape style="position:absolute;left:498;top:38;width:1938;height:1938" id="docshape3" coordorigin="498,38" coordsize="1938,1938" path="m1467,1976l1391,1973,1317,1965,1245,1951,1175,1931,1107,1907,1041,1878,978,1844,918,1806,861,1763,808,1717,757,1667,711,1613,669,1556,631,1496,597,1433,568,1368,543,1300,524,1229,510,1157,501,1083,498,1007,501,932,510,857,524,785,543,715,568,647,597,581,631,518,669,458,711,401,757,348,808,298,861,251,918,209,978,171,1041,137,1107,108,1175,83,1245,64,1317,50,1391,41,1467,38,1543,41,1596,47,1467,47,1392,50,1319,59,1247,73,1178,92,1110,116,1045,145,983,179,923,216,867,258,814,304,764,354,718,407,676,463,638,523,605,585,576,650,552,718,533,787,519,859,510,932,507,1007,510,1082,519,1156,533,1227,552,1297,576,1364,605,1429,638,1492,676,1551,718,1607,764,1661,814,1710,867,1756,923,1798,983,1836,1045,1869,1110,1898,1178,1923,1247,1942,1319,1956,1392,1964,1467,1967,1596,1967,1543,1973,1467,1976xm1596,1967l1467,1967,1542,1964,1616,1956,1687,1942,1757,1923,1824,1898,1889,1869,1951,1836,2011,1798,2067,1756,2120,1710,2170,1661,2216,1607,2258,1551,2296,1492,2329,1429,2358,1364,2382,1297,2402,1227,2416,1156,2424,1082,2427,1007,2424,932,2416,859,2402,787,2382,718,2358,650,2329,585,2296,523,2258,463,2216,407,2170,354,2120,304,2067,258,2011,216,1951,179,1889,145,1824,116,1757,92,1687,73,1616,59,1542,50,1467,47,1596,47,1617,50,1689,64,1760,83,1828,108,1893,137,1956,171,2016,209,2073,251,2127,298,2177,348,2223,401,2266,458,2304,518,2338,581,2367,647,2391,715,2410,785,2425,857,2433,932,2436,1007,2433,1083,2425,1157,2410,1229,2391,1300,2367,1368,2338,1433,2304,1496,2266,1556,2223,1613,2177,1667,2127,1717,2073,1763,2016,1806,1956,1844,1893,1878,1828,1907,1760,1931,1689,1951,1617,1965,1596,1967xe" filled="true" fillcolor="#d2d2d2" stroked="false">
               <v:path arrowok="t"/>
               <v:fill type="solid"/>
             </v:shape>
@@ -44,7 +44,7 @@
       <w:pPr>
         <w:pStyle w:val="Heading3"/>
         <w:spacing w:line="240" w:lineRule="auto" w:before="32"/>
-        <w:ind w:left="2296"/>
+        <w:ind w:left="2634"/>
       </w:pPr>
       <w:r>
         <w:rPr>
@@ -73,189 +73,9 @@
     </w:p>
     <w:p>
       <w:pPr>
-        <w:pStyle w:val="BodyText"/>
-        <w:rPr>
-          <w:sz w:val="24"/>
-        </w:rPr>
-      </w:pPr>
-    </w:p>
-    <w:p>
-      <w:pPr>
-        <w:spacing w:before="163"/>
-        <w:ind w:left="358" w:right="0" w:firstLine="0"/>
-        <w:jc w:val="left"/>
-        <w:rPr>
-          <w:sz w:val="18"/>
-        </w:rPr>
-      </w:pPr>
-      <w:r>
-        <w:rPr>
-          <w:sz w:val="18"/>
-        </w:rPr>
-        <w:t>I am</w:t>
-      </w:r>
-      <w:r>
-        <w:rPr>
-          <w:spacing w:val="1"/>
-          <w:sz w:val="18"/>
-        </w:rPr>
-        <w:t> </w:t>
-      </w:r>
-      <w:r>
-        <w:rPr>
-          <w:sz w:val="18"/>
-        </w:rPr>
-        <w:t>a</w:t>
-      </w:r>
-      <w:r>
-        <w:rPr>
-          <w:spacing w:val="1"/>
-          <w:sz w:val="18"/>
-        </w:rPr>
-        <w:t> </w:t>
-      </w:r>
-      <w:r>
-        <w:rPr>
-          <w:sz w:val="18"/>
-        </w:rPr>
-        <w:t>Junior</w:t>
-      </w:r>
-      <w:r>
-        <w:rPr>
-          <w:spacing w:val="1"/>
-          <w:sz w:val="18"/>
-        </w:rPr>
-        <w:t> </w:t>
-      </w:r>
-      <w:r>
-        <w:rPr>
-          <w:sz w:val="18"/>
-        </w:rPr>
-        <w:t>React</w:t>
-      </w:r>
-      <w:r>
-        <w:rPr>
-          <w:spacing w:val="1"/>
-          <w:sz w:val="18"/>
-        </w:rPr>
-        <w:t> </w:t>
-      </w:r>
-      <w:r>
-        <w:rPr>
-          <w:sz w:val="18"/>
-        </w:rPr>
-        <w:t>Developer,</w:t>
-      </w:r>
-      <w:r>
-        <w:rPr>
-          <w:spacing w:val="1"/>
-          <w:sz w:val="18"/>
-        </w:rPr>
-        <w:t> </w:t>
-      </w:r>
-      <w:r>
-        <w:rPr>
-          <w:sz w:val="18"/>
-        </w:rPr>
-        <w:t>building</w:t>
-      </w:r>
-      <w:r>
-        <w:rPr>
-          <w:spacing w:val="1"/>
-          <w:sz w:val="18"/>
-        </w:rPr>
-        <w:t> </w:t>
-      </w:r>
-      <w:r>
-        <w:rPr>
-          <w:sz w:val="18"/>
-        </w:rPr>
-        <w:t>front-end</w:t>
-      </w:r>
-      <w:r>
-        <w:rPr>
-          <w:spacing w:val="1"/>
-          <w:sz w:val="18"/>
-        </w:rPr>
-        <w:t> </w:t>
-      </w:r>
-      <w:r>
-        <w:rPr>
-          <w:sz w:val="18"/>
-        </w:rPr>
-        <w:t>applications</w:t>
-      </w:r>
-      <w:r>
-        <w:rPr>
-          <w:spacing w:val="1"/>
-          <w:sz w:val="18"/>
-        </w:rPr>
-        <w:t> </w:t>
-      </w:r>
-      <w:r>
-        <w:rPr>
-          <w:sz w:val="18"/>
-        </w:rPr>
-        <w:t>and</w:t>
-      </w:r>
-      <w:r>
-        <w:rPr>
-          <w:spacing w:val="1"/>
-          <w:sz w:val="18"/>
-        </w:rPr>
-        <w:t> </w:t>
-      </w:r>
-      <w:r>
-        <w:rPr>
-          <w:sz w:val="18"/>
-        </w:rPr>
-        <w:t>user</w:t>
-      </w:r>
-      <w:r>
-        <w:rPr>
-          <w:spacing w:val="1"/>
-          <w:sz w:val="18"/>
-        </w:rPr>
-        <w:t> </w:t>
-      </w:r>
-      <w:r>
-        <w:rPr>
-          <w:sz w:val="18"/>
-        </w:rPr>
-        <w:t>interface</w:t>
-      </w:r>
-      <w:r>
-        <w:rPr>
-          <w:spacing w:val="1"/>
-          <w:sz w:val="18"/>
-        </w:rPr>
-        <w:t> </w:t>
-      </w:r>
-      <w:r>
-        <w:rPr>
-          <w:sz w:val="18"/>
-        </w:rPr>
-        <w:t>of</w:t>
-      </w:r>
-      <w:r>
-        <w:rPr>
-          <w:spacing w:val="1"/>
-          <w:sz w:val="18"/>
-        </w:rPr>
-        <w:t> </w:t>
-      </w:r>
-      <w:r>
-        <w:rPr>
-          <w:sz w:val="18"/>
-        </w:rPr>
-        <w:t>websites</w:t>
-      </w:r>
-    </w:p>
-    <w:p>
-      <w:pPr>
         <w:spacing w:before="65"/>
-        <w:ind w:left="358" w:right="0" w:firstLine="0"/>
-        <w:jc w:val="left"/>
+        <w:ind w:left="0" w:right="99" w:firstLine="0"/>
+        <w:jc w:val="right"/>
         <w:rPr>
           <w:sz w:val="18"/>
         </w:rPr>
@@ -338,8 +158,8 @@
     <w:p>
       <w:pPr>
         <w:spacing w:before="0"/>
-        <w:ind w:left="1528" w:right="0" w:firstLine="0"/>
-        <w:jc w:val="left"/>
+        <w:ind w:left="0" w:right="144" w:firstLine="0"/>
+        <w:jc w:val="right"/>
         <w:rPr>
           <w:sz w:val="18"/>
         </w:rPr>
@@ -417,26 +237,56 @@
     <w:p>
       <w:pPr>
         <w:spacing w:line="453" w:lineRule="auto" w:before="0"/>
-        <w:ind w:left="865" w:right="120" w:firstLine="265"/>
-        <w:jc w:val="left"/>
-        <w:rPr>
-          <w:sz w:val="18"/>
-        </w:rPr>
-      </w:pPr>
-      <w:r>
-        <w:rPr/>
+        <w:ind w:left="2501" w:right="111" w:firstLine="1791"/>
+        <w:jc w:val="right"/>
+        <w:rPr>
+          <w:sz w:val="18"/>
+        </w:rPr>
+      </w:pPr>
+      <w:r>
+        <w:rPr>
+          <w:spacing w:val="-2"/>
+          <w:sz w:val="18"/>
+        </w:rPr>
+        <w:t>Tashkent,</w:t>
+      </w:r>
+      <w:r>
+        <w:rPr>
+          <w:spacing w:val="-9"/>
+          <w:sz w:val="18"/>
+        </w:rPr>
+        <w:t> </w:t>
+      </w:r>
+      <w:r>
+        <w:rPr>
+          <w:spacing w:val="-1"/>
+          <w:sz w:val="18"/>
+        </w:rPr>
+        <w:t>Uzbekistan</w:t>
+      </w:r>
+      <w:r>
+        <w:rPr>
+          <w:sz w:val="18"/>
+        </w:rPr>
+        <w:t>  </w:t>
+      </w:r>
+      <w:r>
+        <w:rPr>
+          <w:spacing w:val="22"/>
+          <w:sz w:val="18"/>
+        </w:rPr>
+        <w:t> </w:t>
+      </w:r>
+      <w:r>
+        <w:rPr>
+          <w:spacing w:val="22"/>
+          <w:position w:val="-3"/>
+          <w:sz w:val="18"/>
+        </w:rPr>
         <w:drawing>
-          <wp:anchor distT="0" distB="0" distL="0" distR="0" allowOverlap="1" layoutInCell="1" locked="0" behindDoc="1" simplePos="0" relativeHeight="487448576">
-            <wp:simplePos x="0" y="0"/>
-            <wp:positionH relativeFrom="page">
-              <wp:posOffset>7113536</wp:posOffset>
-            </wp:positionH>
-            <wp:positionV relativeFrom="paragraph">
-              <wp:posOffset>262560</wp:posOffset>
-            </wp:positionV>
-            <wp:extent cx="124798" cy="121898"/>
+          <wp:inline distT="0" distB="0" distL="0" distR="0">
+            <wp:extent cx="87169" cy="124798"/>
             <wp:effectExtent l="0" t="0" r="0" b="0"/>
-            <wp:wrapNone/>
             <wp:docPr id="5" name="image4.png"/>
             <wp:cNvGraphicFramePr>
               <a:graphicFrameLocks noChangeAspect="1"/>
@@ -457,7 +307,7 @@
                   <pic:spPr>
                     <a:xfrm>
                       <a:off x="0" y="0"/>
-                      <a:ext cx="124798" cy="121898"/>
+                      <a:ext cx="87169" cy="124798"/>
                     </a:xfrm>
                     <a:prstGeom prst="rect">
                       <a:avLst/>
@@ -466,42 +316,8 @@
                 </pic:pic>
               </a:graphicData>
             </a:graphic>
-          </wp:anchor>
+          </wp:inline>
         </w:drawing>
-      </w:r>
-      <w:r>
-        <w:rPr>
-          <w:spacing w:val="-2"/>
-          <w:sz w:val="18"/>
-        </w:rPr>
-        <w:t>Tashkent,</w:t>
-      </w:r>
-      <w:r>
-        <w:rPr>
-          <w:spacing w:val="-9"/>
-          <w:sz w:val="18"/>
-        </w:rPr>
-        <w:t> </w:t>
-      </w:r>
-      <w:r>
-        <w:rPr>
-          <w:spacing w:val="-1"/>
-          <w:sz w:val="18"/>
-        </w:rPr>
-        <w:t>Uzbekistan</w:t>
-      </w:r>
-      <w:r>
-        <w:rPr>
-          <w:sz w:val="18"/>
-        </w:rPr>
-        <w:t>  </w:t>
-      </w:r>
-      <w:r>
-        <w:rPr>
-          <w:spacing w:val="22"/>
-          <w:sz w:val="18"/>
-        </w:rPr>
-        <w:t> </w:t>
       </w:r>
       <w:r>
         <w:rPr>
@@ -509,9 +325,50 @@
           <w:position w:val="-3"/>
           <w:sz w:val="18"/>
         </w:rPr>
+      </w:r>
+      <w:r>
+        <w:rPr>
+          <w:rFonts w:ascii="Times New Roman"/>
+          <w:spacing w:val="22"/>
+          <w:position w:val="-3"/>
+          <w:sz w:val="18"/>
+        </w:rPr>
+        <w:t> </w:t>
+      </w:r>
+      <w:hyperlink r:id="rId10">
+        <w:r>
+          <w:rPr>
+            <w:spacing w:val="-2"/>
+            <w:w w:val="105"/>
+            <w:sz w:val="18"/>
+          </w:rPr>
+          <w:t>linkedin.com/in/tohirbek-odilov-38058221b</w:t>
+        </w:r>
+        <w:r>
+          <w:rPr>
+            <w:spacing w:val="10"/>
+            <w:w w:val="105"/>
+            <w:sz w:val="18"/>
+          </w:rPr>
+          <w:t> </w:t>
+        </w:r>
+        <w:r>
+          <w:rPr>
+            <w:spacing w:val="4"/>
+            <w:position w:val="-2"/>
+            <w:sz w:val="18"/>
+          </w:rPr>
+        </w:r>
+      </w:hyperlink>
+      <w:r>
+        <w:rPr>
+          <w:spacing w:val="4"/>
+          <w:position w:val="-2"/>
+          <w:sz w:val="18"/>
+        </w:rPr>
         <w:drawing>
           <wp:inline distT="0" distB="0" distL="0" distR="0">
-            <wp:extent cx="87169" cy="124798"/>
+            <wp:extent cx="109198" cy="104346"/>
             <wp:effectExtent l="0" t="0" r="0" b="0"/>
             <wp:docPr id="7" name="image5.png"/>
             <wp:cNvGraphicFramePr>
@@ -525,7 +382,7 @@
                     <pic:cNvPicPr/>
                   </pic:nvPicPr>
                   <pic:blipFill>
-                    <a:blip r:embed="rId10" cstate="print"/>
+                    <a:blip r:embed="rId11" cstate="print"/>
                     <a:stretch>
                       <a:fillRect/>
                     </a:stretch>
@@ -533,7 +390,7 @@
                   <pic:spPr>
                     <a:xfrm>
                       <a:off x="0" y="0"/>
-                      <a:ext cx="87169" cy="124798"/>
+                      <a:ext cx="109198" cy="104346"/>
                     </a:xfrm>
                     <a:prstGeom prst="rect">
                       <a:avLst/>
@@ -545,26 +402,66 @@
           </wp:inline>
         </w:drawing>
       </w:r>
-      <w:r>
-        <w:rPr>
-          <w:spacing w:val="22"/>
-          <w:position w:val="-3"/>
-          <w:sz w:val="18"/>
-        </w:rPr>
-      </w:r>
-      <w:r>
-        <w:rPr>
-          <w:rFonts w:ascii="Times New Roman"/>
-          <w:spacing w:val="22"/>
-          <w:position w:val="-3"/>
-          <w:sz w:val="18"/>
-        </w:rPr>
-        <w:t> </w:t>
-      </w:r>
-      <w:hyperlink r:id="rId11">
+    </w:p>
+    <w:p>
+      <w:pPr>
+        <w:spacing w:before="10"/>
+        <w:ind w:left="4028" w:right="0" w:firstLine="0"/>
+        <w:jc w:val="left"/>
+        <w:rPr>
+          <w:sz w:val="18"/>
+        </w:rPr>
+      </w:pPr>
+      <w:r>
+        <w:rPr/>
+        <w:drawing>
+          <wp:anchor distT="0" distB="0" distL="0" distR="0" allowOverlap="1" layoutInCell="1" locked="0" behindDoc="0" simplePos="0" relativeHeight="15738368">
+            <wp:simplePos x="0" y="0"/>
+            <wp:positionH relativeFrom="page">
+              <wp:posOffset>7113536</wp:posOffset>
+            </wp:positionH>
+            <wp:positionV relativeFrom="paragraph">
+              <wp:posOffset>16409</wp:posOffset>
+            </wp:positionV>
+            <wp:extent cx="124798" cy="121898"/>
+            <wp:effectExtent l="0" t="0" r="0" b="0"/>
+            <wp:wrapNone/>
+            <wp:docPr id="9" name="image6.png"/>
+            <wp:cNvGraphicFramePr>
+              <a:graphicFrameLocks noChangeAspect="1"/>
+            </wp:cNvGraphicFramePr>
+            <a:graphic>
+              <a:graphicData uri="http://schemas.openxmlformats.org/drawingml/2006/picture">
+                <pic:pic>
+                  <pic:nvPicPr>
+                    <pic:cNvPr id="10" name="image6.png"/>
+                    <pic:cNvPicPr/>
+                  </pic:nvPicPr>
+                  <pic:blipFill>
+                    <a:blip r:embed="rId12" cstate="print"/>
+                    <a:stretch>
+                      <a:fillRect/>
+                    </a:stretch>
+                  </pic:blipFill>
+                  <pic:spPr>
+                    <a:xfrm>
+                      <a:off x="0" y="0"/>
+                      <a:ext cx="124798" cy="121898"/>
+                    </a:xfrm>
+                    <a:prstGeom prst="rect">
+                      <a:avLst/>
+                    </a:prstGeom>
+                  </pic:spPr>
+                </pic:pic>
+              </a:graphicData>
+            </a:graphic>
+          </wp:anchor>
+        </w:drawing>
+      </w:r>
+      <w:hyperlink r:id="rId13">
         <w:r>
           <w:rPr>
-            <w:w w:val="105"/>
+            <w:w w:val="110"/>
             <w:sz w:val="18"/>
           </w:rPr>
           <w:t>github.com/tohirbek009</w:t>
@@ -573,7 +470,7 @@
     </w:p>
     <w:p>
       <w:pPr>
-        <w:spacing w:after="0" w:line="453" w:lineRule="auto"/>
+        <w:spacing w:after="0"/>
         <w:jc w:val="left"/>
         <w:rPr>
           <w:sz w:val="18"/>
@@ -581,13 +478,194 @@
         <w:sectPr>
           <w:type w:val="continuous"/>
           <w:pgSz w:w="11900" w:h="16840"/>
-          <w:pgMar w:top="400" w:bottom="280" w:left="140" w:right="400"/>
+          <w:pgMar w:top="400" w:bottom="0" w:left="140" w:right="400"/>
           <w:cols w:num="2" w:equalWidth="0">
-            <w:col w:w="7840" w:space="246"/>
-            <w:col w:w="3274"/>
+            <w:col w:w="4883" w:space="40"/>
+            <w:col w:w="6437"/>
           </w:cols>
         </w:sectPr>
       </w:pPr>
+    </w:p>
+    <w:p>
+      <w:pPr>
+        <w:pStyle w:val="BodyText"/>
+        <w:spacing w:before="2"/>
+        <w:rPr>
+          <w:sz w:val="23"/>
+        </w:rPr>
+      </w:pPr>
+    </w:p>
+    <w:p>
+      <w:pPr>
+        <w:spacing w:before="79"/>
+        <w:ind w:left="358" w:right="0" w:firstLine="0"/>
+        <w:jc w:val="left"/>
+        <w:rPr>
+          <w:sz w:val="18"/>
+        </w:rPr>
+      </w:pPr>
+      <w:r>
+        <w:rPr>
+          <w:sz w:val="18"/>
+        </w:rPr>
+        <w:t>I am</w:t>
+      </w:r>
+      <w:r>
+        <w:rPr>
+          <w:spacing w:val="1"/>
+          <w:sz w:val="18"/>
+        </w:rPr>
+        <w:t> </w:t>
+      </w:r>
+      <w:r>
+        <w:rPr>
+          <w:sz w:val="18"/>
+        </w:rPr>
+        <w:t>a</w:t>
+      </w:r>
+      <w:r>
+        <w:rPr>
+          <w:spacing w:val="1"/>
+          <w:sz w:val="18"/>
+        </w:rPr>
+        <w:t> </w:t>
+      </w:r>
+      <w:r>
+        <w:rPr>
+          <w:sz w:val="18"/>
+        </w:rPr>
+        <w:t>Junior</w:t>
+      </w:r>
+      <w:r>
+        <w:rPr>
+          <w:spacing w:val="1"/>
+          <w:sz w:val="18"/>
+        </w:rPr>
+        <w:t> </w:t>
+      </w:r>
+      <w:r>
+        <w:rPr>
+          <w:sz w:val="18"/>
+        </w:rPr>
+        <w:t>React</w:t>
+      </w:r>
+      <w:r>
+        <w:rPr>
+          <w:spacing w:val="1"/>
+          <w:sz w:val="18"/>
+        </w:rPr>
+        <w:t> </w:t>
+      </w:r>
+      <w:r>
+        <w:rPr>
+          <w:sz w:val="18"/>
+        </w:rPr>
+        <w:t>Developer,</w:t>
+      </w:r>
+      <w:r>
+        <w:rPr>
+          <w:spacing w:val="1"/>
+          <w:sz w:val="18"/>
+        </w:rPr>
+        <w:t> </w:t>
+      </w:r>
+      <w:r>
+        <w:rPr>
+          <w:sz w:val="18"/>
+        </w:rPr>
+        <w:t>building</w:t>
+      </w:r>
+      <w:r>
+        <w:rPr>
+          <w:spacing w:val="1"/>
+          <w:sz w:val="18"/>
+        </w:rPr>
+        <w:t> </w:t>
+      </w:r>
+      <w:r>
+        <w:rPr>
+          <w:sz w:val="18"/>
+        </w:rPr>
+        <w:t>front-end</w:t>
+      </w:r>
+      <w:r>
+        <w:rPr>
+          <w:spacing w:val="1"/>
+          <w:sz w:val="18"/>
+        </w:rPr>
+        <w:t> </w:t>
+      </w:r>
+      <w:r>
+        <w:rPr>
+          <w:sz w:val="18"/>
+        </w:rPr>
+        <w:t>applications</w:t>
+      </w:r>
+      <w:r>
+        <w:rPr>
+          <w:spacing w:val="1"/>
+          <w:sz w:val="18"/>
+        </w:rPr>
+        <w:t> </w:t>
+      </w:r>
+      <w:r>
+        <w:rPr>
+          <w:sz w:val="18"/>
+        </w:rPr>
+        <w:t>and</w:t>
+      </w:r>
+      <w:r>
+        <w:rPr>
+          <w:spacing w:val="1"/>
+          <w:sz w:val="18"/>
+        </w:rPr>
+        <w:t> </w:t>
+      </w:r>
+      <w:r>
+        <w:rPr>
+          <w:sz w:val="18"/>
+        </w:rPr>
+        <w:t>user</w:t>
+      </w:r>
+      <w:r>
+        <w:rPr>
+          <w:spacing w:val="1"/>
+          <w:sz w:val="18"/>
+        </w:rPr>
+        <w:t> </w:t>
+      </w:r>
+      <w:r>
+        <w:rPr>
+          <w:sz w:val="18"/>
+        </w:rPr>
+        <w:t>interface</w:t>
+      </w:r>
+      <w:r>
+        <w:rPr>
+          <w:spacing w:val="1"/>
+          <w:sz w:val="18"/>
+        </w:rPr>
+        <w:t> </w:t>
+      </w:r>
+      <w:r>
+        <w:rPr>
+          <w:sz w:val="18"/>
+        </w:rPr>
+        <w:t>of</w:t>
+      </w:r>
+      <w:r>
+        <w:rPr>
+          <w:spacing w:val="1"/>
+          <w:sz w:val="18"/>
+        </w:rPr>
+        <w:t> </w:t>
+      </w:r>
+      <w:r>
+        <w:rPr>
+          <w:sz w:val="18"/>
+        </w:rPr>
+        <w:t>websites</w:t>
+      </w:r>
     </w:p>
     <w:p>
       <w:pPr>
@@ -607,29 +685,19 @@
         <w:sectPr>
           <w:type w:val="continuous"/>
           <w:pgSz w:w="11900" w:h="16840"/>
-          <w:pgMar w:top="400" w:bottom="280" w:left="140" w:right="400"/>
+          <w:pgMar w:top="400" w:bottom="0" w:left="140" w:right="400"/>
         </w:sectPr>
       </w:pPr>
     </w:p>
     <w:p>
       <w:pPr>
         <w:pStyle w:val="Heading1"/>
-        <w:spacing w:before="69"/>
+        <w:spacing w:before="70"/>
       </w:pPr>
       <w:r>
         <w:rPr/>
         <w:t>EDUCATION</w:t>
       </w:r>
-    </w:p>
-    <w:p>
-      <w:pPr>
-        <w:pStyle w:val="BodyText"/>
-        <w:spacing w:before="6"/>
-        <w:rPr>
-          <w:b/>
-          <w:sz w:val="3"/>
-        </w:rPr>
-      </w:pPr>
     </w:p>
     <w:p>
       <w:pPr>
@@ -661,20 +729,20 @@
     <w:p>
       <w:pPr>
         <w:pStyle w:val="Heading2"/>
-        <w:spacing w:line="275" w:lineRule="exact" w:before="153"/>
+        <w:spacing w:before="175"/>
       </w:pPr>
       <w:r>
         <w:rPr/>
         <w:pict>
-          <v:group style="position:absolute;margin-left:12.569014pt;margin-top:9.07916pt;width:9.85pt;height:105.15pt;mso-position-horizontal-relative:page;mso-position-vertical-relative:paragraph;z-index:15740416" id="docshapegroup6" coordorigin="251,182" coordsize="197,2103">
-            <v:rect style="position:absolute;left:338;top:218;width:19;height:1906" id="docshape7" filled="true" fillcolor="#303b4d" stroked="false">
+          <v:group style="position:absolute;margin-left:12.569014pt;margin-top:10.17915pt;width:9.85pt;height:101.25pt;mso-position-horizontal-relative:page;mso-position-vertical-relative:paragraph;z-index:15738880" id="docshapegroup6" coordorigin="251,204" coordsize="197,2025">
+            <v:rect style="position:absolute;left:338;top:240;width:19;height:1829" id="docshape7" filled="true" fillcolor="#303b4d" stroked="false">
               <v:fill type="solid"/>
             </v:rect>
-            <v:shape style="position:absolute;left:251;top:181;width:197;height:197" type="#_x0000_t75" id="docshape8" stroked="false">
-              <v:imagedata r:id="rId12" o:title=""/>
+            <v:shape style="position:absolute;left:251;top:203;width:197;height:197" type="#_x0000_t75" id="docshape8" stroked="false">
+              <v:imagedata r:id="rId14" o:title=""/>
             </v:shape>
-            <v:shape style="position:absolute;left:251;top:2087;width:197;height:197" type="#_x0000_t75" id="docshape9" stroked="false">
-              <v:imagedata r:id="rId12" o:title=""/>
+            <v:shape style="position:absolute;left:251;top:2031;width:197;height:197" type="#_x0000_t75" id="docshape9" stroked="false">
+              <v:imagedata r:id="rId15" o:title=""/>
             </v:shape>
             <w10:wrap type="none"/>
           </v:group>
@@ -873,7 +941,7 @@
       <w:r>
         <w:rPr/>
         <w:pict>
-          <v:shape style="position:absolute;margin-left:34.736pt;margin-top:6.297483pt;width:9.85pt;height:35.7pt;mso-position-horizontal-relative:page;mso-position-vertical-relative:paragraph;z-index:15740928" id="docshape10" coordorigin="695,126" coordsize="197,714" path="m832,126l713,126,695,126,695,144,695,222,695,743,695,821,695,839,713,839,832,839,832,821,713,821,713,743,713,222,713,144,832,144,832,126xm891,635l814,635,814,654,891,654,891,635xm891,338l814,338,814,357,891,357,891,338xe" filled="true" fillcolor="#303b4d" stroked="false">
+          <v:shape style="position:absolute;margin-left:34.736pt;margin-top:6.298081pt;width:9.85pt;height:35.65pt;mso-position-horizontal-relative:page;mso-position-vertical-relative:paragraph;z-index:15739392" id="docshape10" coordorigin="695,126" coordsize="197,713" path="m832,126l713,126,695,126,695,144,695,222,695,743,695,821,695,839,713,839,832,839,832,821,713,821,713,743,713,222,713,144,832,144,832,126xm891,635l814,635,814,654,891,654,891,635xm891,338l814,338,814,357,891,357,891,338xe" filled="true" fillcolor="#303b4d" stroked="false">
             <v:path arrowok="t"/>
             <v:fill type="solid"/>
             <w10:wrap type="none"/>
@@ -883,7 +951,7 @@
       <w:r>
         <w:rPr/>
         <w:pict>
-          <v:shape style="position:absolute;margin-left:325.194pt;margin-top:6.297483pt;width:6.9pt;height:35.7pt;mso-position-horizontal-relative:page;mso-position-vertical-relative:paragraph;z-index:15741440" id="docshape11" coordorigin="6504,126" coordsize="138,714" path="m6641,126l6623,126,6504,126,6504,144,6623,144,6623,222,6623,743,6623,821,6504,821,6504,839,6623,839,6641,839,6641,821,6641,743,6641,222,6641,144,6641,126xe" filled="true" fillcolor="#303b4d" stroked="false">
+          <v:shape style="position:absolute;margin-left:325.194pt;margin-top:6.298081pt;width:6.9pt;height:35.65pt;mso-position-horizontal-relative:page;mso-position-vertical-relative:paragraph;z-index:15739904" id="docshape11" coordorigin="6504,126" coordsize="138,713" path="m6641,126l6623,126,6504,126,6504,144,6623,144,6623,222,6623,743,6623,821,6504,821,6504,839,6623,839,6641,839,6641,821,6641,743,6641,222,6641,144,6641,126xe" filled="true" fillcolor="#303b4d" stroked="false">
             <v:path arrowok="t"/>
             <v:fill type="solid"/>
             <w10:wrap type="none"/>
@@ -914,7 +982,7 @@
       <w:r>
         <w:rPr/>
         <w:pict>
-          <v:rect style="position:absolute;margin-left:192.19165pt;margin-top:5.2881pt;width:3.884968pt;height:.932392pt;mso-position-horizontal-relative:page;mso-position-vertical-relative:paragraph;z-index:-15865856" id="docshape12" filled="true" fillcolor="#303b4d" stroked="false">
+          <v:rect style="position:absolute;margin-left:192.19165pt;margin-top:5.28809pt;width:3.884968pt;height:.932392pt;mso-position-horizontal-relative:page;mso-position-vertical-relative:paragraph;z-index:-15866368" id="docshape12" filled="true" fillcolor="#303b4d" stroked="false">
             <v:fill type="solid"/>
             <w10:wrap type="none"/>
           </v:rect>
@@ -996,7 +1064,7 @@
       <w:r>
         <w:rPr/>
         <w:pict>
-          <v:rect style="position:absolute;margin-left:192.19165pt;margin-top:8.938080pt;width:3.884968pt;height:.932392pt;mso-position-horizontal-relative:page;mso-position-vertical-relative:paragraph;z-index:-15865344" id="docshape13" filled="true" fillcolor="#303b4d" stroked="false">
+          <v:rect style="position:absolute;margin-left:192.19165pt;margin-top:8.93807pt;width:3.884968pt;height:.932392pt;mso-position-horizontal-relative:page;mso-position-vertical-relative:paragraph;z-index:-15865856" id="docshape13" filled="true" fillcolor="#303b4d" stroked="false">
             <v:fill type="solid"/>
             <w10:wrap type="none"/>
           </v:rect>
@@ -1040,7 +1108,7 @@
     <w:p>
       <w:pPr>
         <w:pStyle w:val="Heading1"/>
-        <w:spacing w:before="69"/>
+        <w:spacing w:before="70"/>
       </w:pPr>
       <w:r>
         <w:rPr>
@@ -1056,17 +1124,17 @@
     <w:p>
       <w:pPr>
         <w:pStyle w:val="BodyText"/>
-        <w:spacing w:before="2"/>
+        <w:spacing w:before="6"/>
         <w:rPr>
           <w:b/>
-          <w:sz w:val="20"/>
+          <w:sz w:val="18"/>
         </w:rPr>
       </w:pPr>
       <w:r>
         <w:rPr/>
         <w:pict>
-          <v:group style="position:absolute;margin-left:374.785126pt;margin-top:12.810389pt;width:37.5pt;height:16.95pt;mso-position-horizontal-relative:page;mso-position-vertical-relative:paragraph;z-index:-15728128;mso-wrap-distance-left:0;mso-wrap-distance-right:0" id="docshapegroup14" coordorigin="7496,256" coordsize="750,339">
-            <v:shape style="position:absolute;left:7495;top:256;width:750;height:339" id="docshape15" coordorigin="7496,256" coordsize="750,339" path="m8186,594l7555,594,7532,590,7513,577,7500,558,7496,535,7496,316,7500,293,7513,274,7532,261,7555,256,8186,256,8209,261,8228,274,8241,293,8245,316,8245,535,8241,558,8228,577,8209,590,8186,594xe" filled="true" fillcolor="#979ca5" stroked="false">
+          <v:group style="position:absolute;margin-left:374.785126pt;margin-top:11.880035pt;width:37.5pt;height:16.95pt;mso-position-horizontal-relative:page;mso-position-vertical-relative:paragraph;z-index:-15728128;mso-wrap-distance-left:0;mso-wrap-distance-right:0" id="docshapegroup14" coordorigin="7496,238" coordsize="750,339">
+            <v:shape style="position:absolute;left:7495;top:237;width:750;height:339" id="docshape15" coordorigin="7496,238" coordsize="750,339" path="m8186,576l7555,576,7532,571,7513,558,7500,540,7496,516,7496,297,7500,274,7513,255,7532,242,7555,238,8186,238,8209,242,8228,255,8241,274,8245,297,8245,516,8241,540,8228,558,8209,571,8186,576xe" filled="true" fillcolor="#979ca5" stroked="false">
               <v:path arrowok="t"/>
               <v:fill type="solid"/>
             </v:shape>
@@ -1074,7 +1142,7 @@
               <v:stroke joinstyle="miter"/>
               <v:path gradientshapeok="t" o:connecttype="rect"/>
             </v:shapetype>
-            <v:shape style="position:absolute;left:7495;top:256;width:750;height:339" type="#_x0000_t202" id="docshape16" filled="false" stroked="false">
+            <v:shape style="position:absolute;left:7495;top:237;width:750;height:339" type="#_x0000_t202" id="docshape16" filled="false" stroked="false">
               <v:textbox inset="0,0,0,0">
                 <w:txbxContent>
                   <w:p>
@@ -1105,12 +1173,12 @@
       <w:r>
         <w:rPr/>
         <w:pict>
-          <v:group style="position:absolute;margin-left:417.062744pt;margin-top:12.810389pt;width:28.8pt;height:16.95pt;mso-position-horizontal-relative:page;mso-position-vertical-relative:paragraph;z-index:-15727616;mso-wrap-distance-left:0;mso-wrap-distance-right:0" id="docshapegroup17" coordorigin="8341,256" coordsize="576,339">
-            <v:shape style="position:absolute;left:8341;top:256;width:576;height:339" id="docshape18" coordorigin="8341,256" coordsize="576,339" path="m8858,594l8401,594,8378,590,8359,577,8346,558,8341,535,8341,316,8346,293,8359,274,8378,261,8401,256,8858,256,8881,261,8900,274,8912,293,8917,316,8917,535,8912,558,8900,577,8881,590,8858,594xe" filled="true" fillcolor="#979ca5" stroked="false">
+          <v:group style="position:absolute;margin-left:417.062744pt;margin-top:11.880035pt;width:28.8pt;height:16.95pt;mso-position-horizontal-relative:page;mso-position-vertical-relative:paragraph;z-index:-15727616;mso-wrap-distance-left:0;mso-wrap-distance-right:0" id="docshapegroup17" coordorigin="8341,238" coordsize="576,339">
+            <v:shape style="position:absolute;left:8341;top:237;width:576;height:339" id="docshape18" coordorigin="8341,238" coordsize="576,339" path="m8858,576l8401,576,8378,571,8359,558,8346,540,8341,516,8341,297,8346,274,8359,255,8378,242,8401,238,8858,238,8881,242,8900,255,8912,274,8917,297,8917,516,8912,540,8900,558,8881,571,8858,576xe" filled="true" fillcolor="#979ca5" stroked="false">
               <v:path arrowok="t"/>
               <v:fill type="solid"/>
             </v:shape>
-            <v:shape style="position:absolute;left:8341;top:256;width:576;height:339" type="#_x0000_t202" id="docshape19" filled="false" stroked="false">
+            <v:shape style="position:absolute;left:8341;top:237;width:576;height:339" type="#_x0000_t202" id="docshape19" filled="false" stroked="false">
               <v:textbox inset="0,0,0,0">
                 <w:txbxContent>
                   <w:p>
@@ -1142,12 +1210,12 @@
       <w:r>
         <w:rPr/>
         <w:pict>
-          <v:group style="position:absolute;margin-left:450.656281pt;margin-top:12.810389pt;width:73.4pt;height:16.95pt;mso-position-horizontal-relative:page;mso-position-vertical-relative:paragraph;z-index:-15727104;mso-wrap-distance-left:0;mso-wrap-distance-right:0" id="docshapegroup20" coordorigin="9013,256" coordsize="1468,339">
-            <v:shape style="position:absolute;left:9013;top:256;width:1468;height:339" id="docshape21" coordorigin="9013,256" coordsize="1468,339" path="m10421,594l9073,594,9049,590,9031,577,9018,558,9013,535,9013,316,9018,293,9031,274,9049,261,9073,256,10421,256,10444,261,10463,274,10476,293,10480,316,10480,535,10476,558,10463,577,10444,590,10421,594xe" filled="true" fillcolor="#979ca5" stroked="false">
+          <v:group style="position:absolute;margin-left:450.656281pt;margin-top:11.880035pt;width:73.4pt;height:16.95pt;mso-position-horizontal-relative:page;mso-position-vertical-relative:paragraph;z-index:-15727104;mso-wrap-distance-left:0;mso-wrap-distance-right:0" id="docshapegroup20" coordorigin="9013,238" coordsize="1468,339">
+            <v:shape style="position:absolute;left:9013;top:237;width:1468;height:339" id="docshape21" coordorigin="9013,238" coordsize="1468,339" path="m10421,576l9073,576,9049,571,9031,558,9018,540,9013,516,9013,297,9018,274,9031,255,9049,242,9073,238,10421,238,10444,242,10463,255,10476,274,10480,297,10480,516,10476,540,10463,558,10444,571,10421,576xe" filled="true" fillcolor="#979ca5" stroked="false">
               <v:path arrowok="t"/>
               <v:fill type="solid"/>
             </v:shape>
-            <v:shape style="position:absolute;left:9013;top:256;width:1468;height:339" type="#_x0000_t202" id="docshape22" filled="false" stroked="false">
+            <v:shape style="position:absolute;left:9013;top:237;width:1468;height:339" type="#_x0000_t202" id="docshape22" filled="false" stroked="false">
               <v:textbox inset="0,0,0,0">
                 <w:txbxContent>
                   <w:p>
@@ -1178,12 +1246,12 @@
       <w:r>
         <w:rPr/>
         <w:pict>
-          <v:group style="position:absolute;margin-left:374.785126pt;margin-top:38.405472pt;width:172.8pt;height:16.95pt;mso-position-horizontal-relative:page;mso-position-vertical-relative:paragraph;z-index:-15726592;mso-wrap-distance-left:0;mso-wrap-distance-right:0" id="docshapegroup23" coordorigin="7496,768" coordsize="3456,339">
-            <v:shape style="position:absolute;left:7495;top:768;width:3456;height:339" id="docshape24" coordorigin="7496,768" coordsize="3456,339" path="m10892,1106l7555,1106,7532,1102,7513,1089,7500,1070,7496,1047,7496,828,7500,804,7513,786,7532,773,7555,768,10892,768,10915,773,10934,786,10946,804,10951,828,10951,1047,10946,1070,10934,1089,10915,1102,10892,1106xe" filled="true" fillcolor="#979ca5" stroked="false">
+          <v:group style="position:absolute;margin-left:374.785126pt;margin-top:33.590149pt;width:172.8pt;height:16.95pt;mso-position-horizontal-relative:page;mso-position-vertical-relative:paragraph;z-index:-15726592;mso-wrap-distance-left:0;mso-wrap-distance-right:0" id="docshapegroup23" coordorigin="7496,672" coordsize="3456,339">
+            <v:shape style="position:absolute;left:7495;top:671;width:3456;height:339" id="docshape24" coordorigin="7496,672" coordsize="3456,339" path="m10892,1010l7555,1010,7532,1005,7513,993,7500,974,7496,951,7496,731,7500,708,7513,689,7532,676,7555,672,10892,672,10915,676,10934,689,10946,708,10951,731,10951,951,10946,974,10934,993,10915,1005,10892,1010xe" filled="true" fillcolor="#979ca5" stroked="false">
               <v:path arrowok="t"/>
               <v:fill type="solid"/>
             </v:shape>
-            <v:shape style="position:absolute;left:7495;top:768;width:3456;height:339" type="#_x0000_t202" id="docshape25" filled="false" stroked="false">
+            <v:shape style="position:absolute;left:7495;top:671;width:3456;height:339" type="#_x0000_t202" id="docshape25" filled="false" stroked="false">
               <v:textbox inset="0,0,0,0">
                 <w:txbxContent>
                   <w:p>
@@ -1214,12 +1282,12 @@
       <w:r>
         <w:rPr/>
         <w:pict>
-          <v:group style="position:absolute;margin-left:374.785126pt;margin-top:64.000557pt;width:64.25pt;height:16.95pt;mso-position-horizontal-relative:page;mso-position-vertical-relative:paragraph;z-index:-15726080;mso-wrap-distance-left:0;mso-wrap-distance-right:0" id="docshapegroup26" coordorigin="7496,1280" coordsize="1285,339">
-            <v:shape style="position:absolute;left:7495;top:1280;width:1285;height:339" id="docshape27" coordorigin="7496,1280" coordsize="1285,339" path="m8721,1618l7555,1618,7532,1614,7513,1601,7500,1582,7496,1559,7496,1339,7500,1316,7513,1297,7532,1285,7555,1280,8721,1280,8744,1285,8763,1297,8775,1316,8780,1339,8780,1559,8775,1582,8763,1601,8744,1614,8721,1618xe" filled="true" fillcolor="#979ca5" stroked="false">
+          <v:group style="position:absolute;margin-left:374.785126pt;margin-top:55.300266pt;width:64.25pt;height:16.95pt;mso-position-horizontal-relative:page;mso-position-vertical-relative:paragraph;z-index:-15726080;mso-wrap-distance-left:0;mso-wrap-distance-right:0" id="docshapegroup26" coordorigin="7496,1106" coordsize="1285,339">
+            <v:shape style="position:absolute;left:7495;top:1106;width:1285;height:339" id="docshape27" coordorigin="7496,1106" coordsize="1285,339" path="m8721,1444l7555,1444,7532,1440,7513,1427,7500,1408,7496,1385,7496,1165,7500,1142,7513,1123,7532,1111,7555,1106,8721,1106,8744,1111,8763,1123,8775,1142,8780,1165,8780,1385,8775,1408,8763,1427,8744,1440,8721,1444xe" filled="true" fillcolor="#979ca5" stroked="false">
               <v:path arrowok="t"/>
               <v:fill type="solid"/>
             </v:shape>
-            <v:shape style="position:absolute;left:7495;top:1280;width:1285;height:339" type="#_x0000_t202" id="docshape28" filled="false" stroked="false">
+            <v:shape style="position:absolute;left:7495;top:1106;width:1285;height:339" type="#_x0000_t202" id="docshape28" filled="false" stroked="false">
               <v:textbox inset="0,0,0,0">
                 <w:txbxContent>
                   <w:p>
@@ -1250,12 +1318,12 @@
       <w:r>
         <w:rPr/>
         <w:pict>
-          <v:group style="position:absolute;margin-left:443.800446pt;margin-top:64.000557pt;width:85.5pt;height:16.95pt;mso-position-horizontal-relative:page;mso-position-vertical-relative:paragraph;z-index:-15725568;mso-wrap-distance-left:0;mso-wrap-distance-right:0" id="docshapegroup29" coordorigin="8876,1280" coordsize="1710,339">
-            <v:shape style="position:absolute;left:8876;top:1280;width:1710;height:339" id="docshape30" coordorigin="8876,1280" coordsize="1710,339" path="m10526,1618l8935,1618,8912,1614,8893,1601,8881,1582,8876,1559,8876,1339,8881,1316,8893,1297,8912,1285,8935,1280,10526,1280,10549,1285,10568,1297,10581,1316,10585,1339,10585,1559,10581,1582,10568,1601,10549,1614,10526,1618xe" filled="true" fillcolor="#979ca5" stroked="false">
+          <v:group style="position:absolute;margin-left:443.800446pt;margin-top:55.300266pt;width:85.5pt;height:16.95pt;mso-position-horizontal-relative:page;mso-position-vertical-relative:paragraph;z-index:-15725568;mso-wrap-distance-left:0;mso-wrap-distance-right:0" id="docshapegroup29" coordorigin="8876,1106" coordsize="1710,339">
+            <v:shape style="position:absolute;left:8876;top:1106;width:1710;height:339" id="docshape30" coordorigin="8876,1106" coordsize="1710,339" path="m10526,1444l8935,1444,8912,1440,8893,1427,8881,1408,8876,1385,8876,1165,8881,1142,8893,1123,8912,1111,8935,1106,10526,1106,10549,1111,10568,1123,10581,1142,10585,1165,10585,1385,10581,1408,10568,1427,10549,1440,10526,1444xe" filled="true" fillcolor="#979ca5" stroked="false">
               <v:path arrowok="t"/>
               <v:fill type="solid"/>
             </v:shape>
-            <v:shape style="position:absolute;left:8876;top:1280;width:1710;height:339" type="#_x0000_t202" id="docshape31" filled="false" stroked="false">
+            <v:shape style="position:absolute;left:8876;top:1106;width:1710;height:339" type="#_x0000_t202" id="docshape31" filled="false" stroked="false">
               <v:textbox inset="0,0,0,0">
                 <w:txbxContent>
                   <w:p>
@@ -1288,18 +1356,20 @@
     <w:p>
       <w:pPr>
         <w:pStyle w:val="BodyText"/>
+        <w:spacing w:before="2"/>
         <w:rPr>
           <w:b/>
-          <w:sz w:val="13"/>
+          <w:sz w:val="6"/>
         </w:rPr>
       </w:pPr>
     </w:p>
     <w:p>
       <w:pPr>
         <w:pStyle w:val="BodyText"/>
+        <w:spacing w:before="2"/>
         <w:rPr>
           <w:b/>
-          <w:sz w:val="13"/>
+          <w:sz w:val="6"/>
         </w:rPr>
       </w:pPr>
     </w:p>
@@ -1322,7 +1392,7 @@
         <w:sectPr>
           <w:type w:val="continuous"/>
           <w:pgSz w:w="11900" w:h="16840"/>
-          <w:pgMar w:top="400" w:bottom="280" w:left="140" w:right="400"/>
+          <w:pgMar w:top="400" w:bottom="0" w:left="140" w:right="400"/>
           <w:cols w:num="2" w:equalWidth="0">
             <w:col w:w="6562" w:space="436"/>
             <w:col w:w="4362"/>
@@ -1333,32 +1403,39 @@
     <w:p>
       <w:pPr>
         <w:pStyle w:val="BodyText"/>
-        <w:spacing w:before="3"/>
+        <w:spacing w:before="4"/>
         <w:rPr>
           <w:b/>
-          <w:sz w:val="2"/>
-        </w:rPr>
-      </w:pPr>
-    </w:p>
-    <w:p>
-      <w:pPr>
-        <w:spacing w:line="240" w:lineRule="auto"/>
-        <w:ind w:left="7355" w:right="0" w:firstLine="0"/>
-        <w:rPr>
-          <w:sz w:val="20"/>
-        </w:rPr>
-      </w:pPr>
-      <w:r>
-        <w:rPr>
-          <w:sz w:val="20"/>
-        </w:rPr>
+          <w:sz w:val="17"/>
+        </w:rPr>
+      </w:pPr>
+    </w:p>
+    <w:p>
+      <w:pPr>
+        <w:spacing w:after="0"/>
+        <w:rPr>
+          <w:sz w:val="17"/>
+        </w:rPr>
+        <w:sectPr>
+          <w:type w:val="continuous"/>
+          <w:pgSz w:w="11900" w:h="16840"/>
+          <w:pgMar w:top="400" w:bottom="0" w:left="140" w:right="400"/>
+        </w:sectPr>
+      </w:pPr>
+    </w:p>
+    <w:p>
+      <w:pPr>
+        <w:pStyle w:val="Heading2"/>
+      </w:pPr>
+      <w:r>
+        <w:rPr/>
         <w:pict>
-          <v:group style="width:58.05pt;height:16.95pt;mso-position-horizontal-relative:char;mso-position-vertical-relative:line" id="docshapegroup32" coordorigin="0,0" coordsize="1161,339">
-            <v:shape style="position:absolute;left:0;top:0;width:1161;height:339" id="docshape33" coordorigin="0,0" coordsize="1161,339" path="m1102,338l59,338,36,334,17,321,5,302,0,279,0,59,5,36,17,17,36,5,59,0,1102,0,1125,5,1144,17,1156,36,1161,59,1161,279,1156,302,1144,321,1125,334,1102,338xe" filled="true" fillcolor="#979ca5" stroked="false">
+          <v:group style="position:absolute;margin-left:374.785126pt;margin-top:-20.315929pt;width:58.05pt;height:16.95pt;mso-position-horizontal-relative:page;mso-position-vertical-relative:paragraph;z-index:15751680" id="docshapegroup32" coordorigin="7496,-406" coordsize="1161,339">
+            <v:shape style="position:absolute;left:7495;top:-407;width:1161;height:339" id="docshape33" coordorigin="7496,-406" coordsize="1161,339" path="m8597,-68l7555,-68,7532,-73,7513,-86,7500,-104,7496,-128,7496,-347,7500,-370,7513,-389,7532,-402,7555,-406,8597,-406,8620,-402,8639,-389,8652,-370,8657,-347,8657,-128,8652,-104,8639,-86,8620,-73,8597,-68xe" filled="true" fillcolor="#979ca5" stroked="false">
               <v:path arrowok="t"/>
               <v:fill type="solid"/>
             </v:shape>
-            <v:shape style="position:absolute;left:0;top:0;width:1161;height:339" type="#_x0000_t202" id="docshape34" filled="false" stroked="false">
+            <v:shape style="position:absolute;left:7495;top:-407;width:1161;height:339" type="#_x0000_t202" id="docshape34" filled="false" stroked="false">
               <v:textbox inset="0,0,0,0">
                 <w:txbxContent>
                   <w:p>
@@ -1397,34 +1474,19 @@
               </v:textbox>
               <w10:wrap type="none"/>
             </v:shape>
+            <w10:wrap type="none"/>
           </v:group>
         </w:pict>
       </w:r>
       <w:r>
-        <w:rPr>
-          <w:sz w:val="20"/>
-        </w:rPr>
-      </w:r>
-      <w:r>
-        <w:rPr>
-          <w:rFonts w:ascii="Times New Roman"/>
-          <w:spacing w:val="26"/>
-          <w:sz w:val="20"/>
-        </w:rPr>
-        <w:t> </w:t>
-      </w:r>
-      <w:r>
-        <w:rPr>
-          <w:spacing w:val="26"/>
-          <w:sz w:val="20"/>
-        </w:rPr>
+        <w:rPr/>
         <w:pict>
-          <v:group style="width:56.25pt;height:16.95pt;mso-position-horizontal-relative:char;mso-position-vertical-relative:line" id="docshapegroup35" coordorigin="0,0" coordsize="1125,339">
-            <v:shape style="position:absolute;left:0;top:0;width:1125;height:339" id="docshape36" coordorigin="0,0" coordsize="1125,339" path="m1065,338l59,338,36,334,17,321,5,302,0,279,0,59,5,36,17,17,36,5,59,0,1065,0,1088,5,1107,17,1120,36,1124,59,1124,279,1120,302,1107,321,1088,334,1065,338xe" filled="true" fillcolor="#979ca5" stroked="false">
+          <v:group style="position:absolute;margin-left:437.630219pt;margin-top:-20.315929pt;width:56.25pt;height:16.95pt;mso-position-horizontal-relative:page;mso-position-vertical-relative:paragraph;z-index:15752192" id="docshapegroup35" coordorigin="8753,-406" coordsize="1125,339">
+            <v:shape style="position:absolute;left:8752;top:-407;width:1125;height:339" id="docshape36" coordorigin="8753,-406" coordsize="1125,339" path="m9818,-68l8812,-68,8789,-73,8770,-86,8757,-104,8753,-128,8753,-347,8757,-370,8770,-389,8789,-402,8812,-406,9818,-406,9841,-402,9860,-389,9872,-370,9877,-347,9877,-128,9872,-104,9860,-86,9841,-73,9818,-68xe" filled="true" fillcolor="#979ca5" stroked="false">
               <v:path arrowok="t"/>
               <v:fill type="solid"/>
             </v:shape>
-            <v:shape style="position:absolute;left:0;top:0;width:1125;height:339" type="#_x0000_t202" id="docshape37" filled="false" stroked="false">
+            <v:shape style="position:absolute;left:8752;top:-407;width:1125;height:339" type="#_x0000_t202" id="docshape37" filled="false" stroked="false">
               <v:textbox inset="0,0,0,0">
                 <w:txbxContent>
                   <w:p>
@@ -1449,35 +1511,19 @@
               </v:textbox>
               <w10:wrap type="none"/>
             </v:shape>
+            <w10:wrap type="none"/>
           </v:group>
         </w:pict>
       </w:r>
       <w:r>
-        <w:rPr>
-          <w:spacing w:val="26"/>
-          <w:sz w:val="20"/>
-        </w:rPr>
-      </w:r>
-      <w:r>
-        <w:rPr>
-          <w:rFonts w:ascii="Times New Roman"/>
-          <w:spacing w:val="35"/>
-          <w:sz w:val="20"/>
-        </w:rPr>
-        <w:t> </w:t>
-      </w:r>
-      <w:r>
-        <w:rPr>
-          <w:spacing w:val="35"/>
-          <w:sz w:val="20"/>
-        </w:rPr>
+        <w:rPr/>
         <w:pict>
-          <v:group style="width:56pt;height:16.95pt;mso-position-horizontal-relative:char;mso-position-vertical-relative:line" id="docshapegroup38" coordorigin="0,0" coordsize="1120,339">
-            <v:shape style="position:absolute;left:0;top:0;width:1120;height:339" id="docshape39" coordorigin="0,0" coordsize="1120,339" path="m1060,338l59,338,36,334,17,321,5,302,0,279,0,59,5,36,17,17,36,5,59,0,1060,0,1083,5,1102,17,1115,36,1120,59,1120,279,1115,302,1102,321,1083,334,1060,338xe" filled="true" fillcolor="#979ca5" stroked="false">
+          <v:group style="position:absolute;margin-left:498.647064pt;margin-top:-20.315929pt;width:56pt;height:16.95pt;mso-position-horizontal-relative:page;mso-position-vertical-relative:paragraph;z-index:15752704" id="docshapegroup38" coordorigin="9973,-406" coordsize="1120,339">
+            <v:shape style="position:absolute;left:9972;top:-407;width:1120;height:339" id="docshape39" coordorigin="9973,-406" coordsize="1120,339" path="m11033,-68l10032,-68,10009,-73,9990,-86,9978,-104,9973,-128,9973,-347,9978,-370,9990,-389,10009,-402,10032,-406,11033,-406,11056,-402,11075,-389,11088,-370,11093,-347,11093,-128,11088,-104,11075,-86,11056,-73,11033,-68xe" filled="true" fillcolor="#979ca5" stroked="false">
               <v:path arrowok="t"/>
               <v:fill type="solid"/>
             </v:shape>
-            <v:shape style="position:absolute;left:0;top:0;width:1120;height:339" type="#_x0000_t202" id="docshape40" filled="false" stroked="false">
+            <v:shape style="position:absolute;left:9972;top:-407;width:1120;height:339" type="#_x0000_t202" id="docshape40" filled="false" stroked="false">
               <v:textbox inset="0,0,0,0">
                 <w:txbxContent>
                   <w:p>
@@ -1502,33 +1548,10 @@
               </v:textbox>
               <w10:wrap type="none"/>
             </v:shape>
+            <w10:wrap type="none"/>
           </v:group>
         </w:pict>
       </w:r>
-      <w:r>
-        <w:rPr>
-          <w:spacing w:val="35"/>
-          <w:sz w:val="20"/>
-        </w:rPr>
-      </w:r>
-    </w:p>
-    <w:p>
-      <w:pPr>
-        <w:spacing w:after="0" w:line="240" w:lineRule="auto"/>
-        <w:rPr>
-          <w:sz w:val="20"/>
-        </w:rPr>
-        <w:sectPr>
-          <w:type w:val="continuous"/>
-          <w:pgSz w:w="11900" w:h="16840"/>
-          <w:pgMar w:top="400" w:bottom="280" w:left="140" w:right="400"/>
-        </w:sectPr>
-      </w:pPr>
-    </w:p>
-    <w:p>
-      <w:pPr>
-        <w:pStyle w:val="Heading2"/>
-      </w:pPr>
       <w:r>
         <w:rPr/>
         <w:t>Front-End</w:t>
@@ -1687,7 +1710,7 @@
       <w:r>
         <w:rPr/>
         <w:pict>
-          <v:shape style="position:absolute;margin-left:34.736pt;margin-top:6.297529pt;width:9.85pt;height:35.7pt;mso-position-horizontal-relative:page;mso-position-vertical-relative:paragraph;z-index:15742976" id="docshape41" coordorigin="695,126" coordsize="197,714" path="m832,126l713,126,695,126,695,144,695,222,695,743,695,821,695,839,713,839,832,839,832,821,713,821,713,743,713,222,713,144,832,144,832,126xm891,635l814,635,814,654,891,654,891,635xm891,338l814,338,814,357,891,357,891,338xe" filled="true" fillcolor="#303b4d" stroked="false">
+          <v:shape style="position:absolute;margin-left:34.736pt;margin-top:6.298075pt;width:9.85pt;height:35.65pt;mso-position-horizontal-relative:page;mso-position-vertical-relative:paragraph;z-index:15741440" id="docshape41" coordorigin="695,126" coordsize="197,713" path="m832,126l713,126,695,126,695,144,695,222,695,743,695,821,695,839,713,839,832,839,832,821,713,821,713,743,713,222,713,144,832,144,832,126xm891,635l814,635,814,654,891,654,891,635xm891,338l814,338,814,357,891,357,891,338xe" filled="true" fillcolor="#303b4d" stroked="false">
             <v:path arrowok="t"/>
             <v:fill type="solid"/>
             <w10:wrap type="none"/>
@@ -1697,7 +1720,7 @@
       <w:r>
         <w:rPr/>
         <w:pict>
-          <v:shape style="position:absolute;margin-left:325.194pt;margin-top:6.297529pt;width:6.9pt;height:35.7pt;mso-position-horizontal-relative:page;mso-position-vertical-relative:paragraph;z-index:15743488" id="docshape42" coordorigin="6504,126" coordsize="138,714" path="m6641,126l6623,126,6504,126,6504,144,6623,144,6623,222,6623,743,6623,821,6504,821,6504,839,6623,839,6641,839,6641,821,6641,743,6641,222,6641,144,6641,126xe" filled="true" fillcolor="#303b4d" stroked="false">
+          <v:shape style="position:absolute;margin-left:325.194pt;margin-top:6.298075pt;width:6.9pt;height:35.65pt;mso-position-horizontal-relative:page;mso-position-vertical-relative:paragraph;z-index:15741952" id="docshape42" coordorigin="6504,126" coordsize="138,713" path="m6641,126l6623,126,6504,126,6504,144,6623,144,6623,222,6623,743,6623,821,6504,821,6504,839,6623,839,6641,839,6641,821,6641,743,6641,222,6641,144,6641,126xe" filled="true" fillcolor="#303b4d" stroked="false">
             <v:path arrowok="t"/>
             <v:fill type="solid"/>
             <w10:wrap type="none"/>
@@ -1728,7 +1751,7 @@
       <w:r>
         <w:rPr/>
         <w:pict>
-          <v:rect style="position:absolute;margin-left:192.19165pt;margin-top:5.288118pt;width:3.884968pt;height:.932392pt;mso-position-horizontal-relative:page;mso-position-vertical-relative:paragraph;z-index:-15863808" id="docshape43" filled="true" fillcolor="#303b4d" stroked="false">
+          <v:rect style="position:absolute;margin-left:192.19165pt;margin-top:5.288089pt;width:3.884968pt;height:.932392pt;mso-position-horizontal-relative:page;mso-position-vertical-relative:paragraph;z-index:-15864320" id="docshape43" filled="true" fillcolor="#303b4d" stroked="false">
             <v:fill type="solid"/>
             <w10:wrap type="none"/>
           </v:rect>
@@ -1779,7 +1802,7 @@
       <w:r>
         <w:rPr/>
         <w:pict>
-          <v:rect style="position:absolute;margin-left:192.19165pt;margin-top:8.938098pt;width:3.884968pt;height:.932392pt;mso-position-horizontal-relative:page;mso-position-vertical-relative:paragraph;z-index:-15863296" id="docshape44" filled="true" fillcolor="#303b4d" stroked="false">
+          <v:rect style="position:absolute;margin-left:192.19165pt;margin-top:8.9381pt;width:3.884968pt;height:.932392pt;mso-position-horizontal-relative:page;mso-position-vertical-relative:paragraph;z-index:-15863808" id="docshape44" filled="true" fillcolor="#303b4d" stroked="false">
             <v:fill type="solid"/>
             <w10:wrap type="none"/>
           </v:rect>
@@ -1813,16 +1836,8 @@
     </w:p>
     <w:p>
       <w:pPr>
-        <w:pStyle w:val="BodyText"/>
-        <w:spacing w:before="1"/>
-        <w:rPr>
-          <w:sz w:val="18"/>
-        </w:rPr>
-      </w:pPr>
-    </w:p>
-    <w:p>
-      <w:pPr>
         <w:pStyle w:val="Heading1"/>
+        <w:spacing w:before="112"/>
       </w:pPr>
       <w:r>
         <w:rPr>
@@ -1845,16 +1860,6 @@
         </w:rPr>
         <w:t>PROJECTS</w:t>
       </w:r>
-    </w:p>
-    <w:p>
-      <w:pPr>
-        <w:pStyle w:val="BodyText"/>
-        <w:spacing w:before="7"/>
-        <w:rPr>
-          <w:b/>
-          <w:sz w:val="3"/>
-        </w:rPr>
-      </w:pPr>
     </w:p>
     <w:p>
       <w:pPr>
@@ -1886,7 +1891,7 @@
     <w:p>
       <w:pPr>
         <w:pStyle w:val="Heading4"/>
-        <w:spacing w:before="158"/>
+        <w:spacing w:before="181"/>
       </w:pPr>
       <w:r>
         <w:rPr/>
@@ -1932,7 +1937,7 @@
       <w:r>
         <w:rPr/>
         <w:pict>
-          <v:rect style="position:absolute;margin-left:24.9095pt;margin-top:5.750102pt;width:3.884968pt;height:.932393pt;mso-position-horizontal-relative:page;mso-position-vertical-relative:paragraph;z-index:15745024" id="docshape47" filled="true" fillcolor="#303b4d" stroked="false">
+          <v:rect style="position:absolute;margin-left:24.9095pt;margin-top:5.750112pt;width:3.884968pt;height:.932393pt;mso-position-horizontal-relative:page;mso-position-vertical-relative:paragraph;z-index:15743488" id="docshape47" filled="true" fillcolor="#303b4d" stroked="false">
             <v:fill type="solid"/>
             <w10:wrap type="none"/>
           </v:rect>
@@ -1941,7 +1946,7 @@
       <w:r>
         <w:rPr/>
         <w:pict>
-          <v:rect style="position:absolute;margin-left:24.9095pt;margin-top:17.633535pt;width:3.884968pt;height:.932393pt;mso-position-horizontal-relative:page;mso-position-vertical-relative:paragraph;z-index:15745536" id="docshape48" filled="true" fillcolor="#303b4d" stroked="false">
+          <v:rect style="position:absolute;margin-left:24.9095pt;margin-top:17.633545pt;width:3.884968pt;height:.93239pt;mso-position-horizontal-relative:page;mso-position-vertical-relative:paragraph;z-index:15744000" id="docshape48" filled="true" fillcolor="#303b4d" stroked="false">
             <v:fill type="solid"/>
             <w10:wrap type="none"/>
           </v:rect>
@@ -1999,7 +2004,7 @@
       <w:r>
         <w:rPr/>
         <w:pict>
-          <v:rect style="position:absolute;margin-left:24.9095pt;margin-top:3.550118pt;width:3.884968pt;height:.932393pt;mso-position-horizontal-relative:page;mso-position-vertical-relative:paragraph;z-index:15746048" id="docshape49" filled="true" fillcolor="#303b4d" stroked="false">
+          <v:rect style="position:absolute;margin-left:24.9095pt;margin-top:3.550128pt;width:3.884968pt;height:.932393pt;mso-position-horizontal-relative:page;mso-position-vertical-relative:paragraph;z-index:15744512" id="docshape49" filled="true" fillcolor="#303b4d" stroked="false">
             <v:fill type="solid"/>
             <w10:wrap type="none"/>
           </v:rect>
@@ -2069,7 +2074,7 @@
       <w:r>
         <w:rPr/>
         <w:pict>
-          <v:rect style="position:absolute;margin-left:24.9095pt;margin-top:6.200127pt;width:3.884968pt;height:.932393pt;mso-position-horizontal-relative:page;mso-position-vertical-relative:paragraph;z-index:15746560" id="docshape50" filled="true" fillcolor="#303b4d" stroked="false">
+          <v:rect style="position:absolute;margin-left:24.9095pt;margin-top:6.200106pt;width:3.884968pt;height:.932393pt;mso-position-horizontal-relative:page;mso-position-vertical-relative:paragraph;z-index:15745024" id="docshape50" filled="true" fillcolor="#303b4d" stroked="false">
             <v:fill type="solid"/>
             <w10:wrap type="none"/>
           </v:rect>
@@ -2111,23 +2116,34 @@
     <w:p>
       <w:pPr>
         <w:pStyle w:val="BodyText"/>
-        <w:spacing w:before="3"/>
-        <w:rPr>
-          <w:sz w:val="21"/>
+        <w:spacing w:before="5"/>
+        <w:rPr>
+          <w:sz w:val="14"/>
         </w:rPr>
       </w:pPr>
     </w:p>
     <w:p>
       <w:pPr>
         <w:pStyle w:val="Heading4"/>
-      </w:pPr>
-      <w:r>
-        <w:rPr/>
-        <w:t>Bethany</w:t>
-      </w:r>
-      <w:r>
-        <w:rPr>
-          <w:spacing w:val="9"/>
+        <w:spacing w:before="1"/>
+      </w:pPr>
+      <w:r>
+        <w:rPr/>
+        <w:t>Facebook-clone</w:t>
+      </w:r>
+      <w:r>
+        <w:rPr>
+          <w:spacing w:val="6"/>
+        </w:rPr>
+        <w:t> </w:t>
+      </w:r>
+      <w:r>
+        <w:rPr/>
+        <w:t>website</w:t>
+      </w:r>
+      <w:r>
+        <w:rPr>
+          <w:spacing w:val="8"/>
         </w:rPr>
         <w:t> </w:t>
       </w:r>
@@ -2147,7 +2163,7 @@
       </w:r>
       <w:r>
         <w:rPr>
-          <w:spacing w:val="7"/>
+          <w:spacing w:val="6"/>
         </w:rPr>
         <w:t> </w:t>
       </w:r>
@@ -2159,13 +2175,13 @@
     <w:p>
       <w:pPr>
         <w:pStyle w:val="BodyText"/>
-        <w:spacing w:line="309" w:lineRule="auto" w:before="45"/>
-        <w:ind w:left="536" w:right="1418"/>
+        <w:spacing w:line="232" w:lineRule="auto" w:before="49"/>
+        <w:ind w:left="536" w:right="107"/>
       </w:pPr>
       <w:r>
         <w:rPr/>
         <w:pict>
-          <v:rect style="position:absolute;margin-left:24.9095pt;margin-top:5.750131pt;width:3.884968pt;height:.93239pt;mso-position-horizontal-relative:page;mso-position-vertical-relative:paragraph;z-index:15747072" id="docshape51" filled="true" fillcolor="#303b4d" stroked="false">
+          <v:rect style="position:absolute;margin-left:24.9095pt;margin-top:5.725003pt;width:3.884968pt;height:.932393pt;mso-position-horizontal-relative:page;mso-position-vertical-relative:paragraph;z-index:15745536" id="docshape51" filled="true" fillcolor="#303b4d" stroked="false">
             <v:fill type="solid"/>
             <w10:wrap type="none"/>
           </v:rect>
@@ -2173,8 +2189,207 @@
       </w:r>
       <w:r>
         <w:rPr/>
+        <w:t>Task:</w:t>
+      </w:r>
+      <w:r>
+        <w:rPr>
+          <w:spacing w:val="1"/>
+        </w:rPr>
+        <w:t> </w:t>
+      </w:r>
+      <w:r>
+        <w:rPr/>
+        <w:t>Sign</w:t>
+      </w:r>
+      <w:r>
+        <w:rPr>
+          <w:spacing w:val="1"/>
+        </w:rPr>
+        <w:t> </w:t>
+      </w:r>
+      <w:r>
+        <w:rPr/>
+        <w:t>in</w:t>
+      </w:r>
+      <w:r>
+        <w:rPr>
+          <w:spacing w:val="1"/>
+        </w:rPr>
+        <w:t> </w:t>
+      </w:r>
+      <w:r>
+        <w:rPr/>
+        <w:t>with</w:t>
+      </w:r>
+      <w:r>
+        <w:rPr>
+          <w:spacing w:val="2"/>
+        </w:rPr>
+        <w:t> </w:t>
+      </w:r>
+      <w:r>
+        <w:rPr/>
+        <w:t>your</w:t>
+      </w:r>
+      <w:r>
+        <w:rPr>
+          <w:spacing w:val="1"/>
+        </w:rPr>
+        <w:t> </w:t>
+      </w:r>
+      <w:r>
+        <w:rPr/>
+        <w:t>Google</w:t>
+      </w:r>
+      <w:r>
+        <w:rPr>
+          <w:spacing w:val="1"/>
+        </w:rPr>
+        <w:t> </w:t>
+      </w:r>
+      <w:r>
+        <w:rPr/>
+        <w:t>accaunt</w:t>
+      </w:r>
+      <w:r>
+        <w:rPr>
+          <w:spacing w:val="1"/>
+        </w:rPr>
+        <w:t> </w:t>
+      </w:r>
+      <w:r>
+        <w:rPr/>
+        <w:t>and</w:t>
+      </w:r>
+      <w:r>
+        <w:rPr>
+          <w:spacing w:val="2"/>
+        </w:rPr>
+        <w:t> </w:t>
+      </w:r>
+      <w:r>
+        <w:rPr/>
+        <w:t>start</w:t>
+      </w:r>
+      <w:r>
+        <w:rPr>
+          <w:spacing w:val="1"/>
+        </w:rPr>
+        <w:t> </w:t>
+      </w:r>
+      <w:r>
+        <w:rPr/>
+        <w:t>to</w:t>
+      </w:r>
+      <w:r>
+        <w:rPr>
+          <w:spacing w:val="1"/>
+        </w:rPr>
+        <w:t> </w:t>
+      </w:r>
+      <w:r>
+        <w:rPr/>
+        <w:t>make</w:t>
+      </w:r>
+      <w:r>
+        <w:rPr>
+          <w:spacing w:val="1"/>
+        </w:rPr>
+        <w:t> </w:t>
+      </w:r>
+      <w:r>
+        <w:rPr/>
+        <w:t>chat</w:t>
+      </w:r>
+      <w:r>
+        <w:rPr>
+          <w:spacing w:val="2"/>
+        </w:rPr>
+        <w:t> </w:t>
+      </w:r>
+      <w:r>
+        <w:rPr/>
+        <w:t>with</w:t>
+      </w:r>
+      <w:r>
+        <w:rPr>
+          <w:spacing w:val="1"/>
+        </w:rPr>
+        <w:t> </w:t>
+      </w:r>
+      <w:r>
+        <w:rPr/>
+        <w:t>your</w:t>
+      </w:r>
+      <w:r>
+        <w:rPr>
+          <w:spacing w:val="1"/>
+        </w:rPr>
+        <w:t> </w:t>
+      </w:r>
+      <w:r>
+        <w:rPr/>
+        <w:t>friend</w:t>
+      </w:r>
+      <w:r>
+        <w:rPr>
+          <w:spacing w:val="2"/>
+        </w:rPr>
+        <w:t> </w:t>
+      </w:r>
+      <w:r>
+        <w:rPr/>
+        <w:t>in</w:t>
+      </w:r>
+      <w:r>
+        <w:rPr>
+          <w:spacing w:val="1"/>
+        </w:rPr>
+        <w:t> </w:t>
+      </w:r>
+      <w:r>
+        <w:rPr>
+          <w:w w:val="110"/>
+        </w:rPr>
+        <w:t>this</w:t>
+      </w:r>
+      <w:r>
+        <w:rPr>
+          <w:spacing w:val="-14"/>
+          <w:w w:val="110"/>
+        </w:rPr>
+        <w:t> </w:t>
+      </w:r>
+      <w:r>
+        <w:rPr>
+          <w:w w:val="110"/>
+        </w:rPr>
+        <w:t>facebook</w:t>
+      </w:r>
+      <w:r>
+        <w:rPr>
+          <w:spacing w:val="-13"/>
+          <w:w w:val="110"/>
+        </w:rPr>
+        <w:t> </w:t>
+      </w:r>
+      <w:r>
+        <w:rPr>
+          <w:w w:val="110"/>
+        </w:rPr>
+        <w:t>website.</w:t>
+      </w:r>
+    </w:p>
+    <w:p>
+      <w:pPr>
+        <w:pStyle w:val="BodyText"/>
+        <w:spacing w:line="232" w:lineRule="auto" w:before="59"/>
+        <w:ind w:left="536"/>
+      </w:pPr>
+      <w:r>
+        <w:rPr/>
         <w:pict>
-          <v:rect style="position:absolute;margin-left:24.9095pt;margin-top:17.63356pt;width:3.884968pt;height:.932393pt;mso-position-horizontal-relative:page;mso-position-vertical-relative:paragraph;z-index:15747584" id="docshape52" filled="true" fillcolor="#303b4d" stroked="false">
+          <v:rect style="position:absolute;margin-left:24.9095pt;margin-top:6.224987pt;width:3.884968pt;height:.932393pt;mso-position-horizontal-relative:page;mso-position-vertical-relative:paragraph;z-index:15746048" id="docshape52" filled="true" fillcolor="#303b4d" stroked="false">
             <v:fill type="solid"/>
             <w10:wrap type="none"/>
           </v:rect>
@@ -2182,8 +2397,190 @@
       </w:r>
       <w:r>
         <w:rPr/>
+        <w:t>Role:</w:t>
+      </w:r>
+      <w:r>
+        <w:rPr>
+          <w:spacing w:val="5"/>
+        </w:rPr>
+        <w:t> </w:t>
+      </w:r>
+      <w:r>
+        <w:rPr/>
+        <w:t>Share</w:t>
+      </w:r>
+      <w:r>
+        <w:rPr>
+          <w:spacing w:val="6"/>
+        </w:rPr>
+        <w:t> </w:t>
+      </w:r>
+      <w:r>
+        <w:rPr/>
+        <w:t>your</w:t>
+      </w:r>
+      <w:r>
+        <w:rPr>
+          <w:spacing w:val="6"/>
+        </w:rPr>
+        <w:t> </w:t>
+      </w:r>
+      <w:r>
+        <w:rPr/>
+        <w:t>useful</w:t>
+      </w:r>
+      <w:r>
+        <w:rPr>
+          <w:spacing w:val="6"/>
+        </w:rPr>
+        <w:t> </w:t>
+      </w:r>
+      <w:r>
+        <w:rPr/>
+        <w:t>information</w:t>
+      </w:r>
+      <w:r>
+        <w:rPr>
+          <w:spacing w:val="6"/>
+        </w:rPr>
+        <w:t> </w:t>
+      </w:r>
+      <w:r>
+        <w:rPr/>
+        <w:t>making</w:t>
+      </w:r>
+      <w:r>
+        <w:rPr>
+          <w:spacing w:val="6"/>
+        </w:rPr>
+        <w:t> </w:t>
+      </w:r>
+      <w:r>
+        <w:rPr/>
+        <w:t>post</w:t>
+      </w:r>
+      <w:r>
+        <w:rPr>
+          <w:spacing w:val="6"/>
+        </w:rPr>
+        <w:t> </w:t>
+      </w:r>
+      <w:r>
+        <w:rPr/>
+        <w:t>and</w:t>
+      </w:r>
+      <w:r>
+        <w:rPr>
+          <w:spacing w:val="6"/>
+        </w:rPr>
+        <w:t> </w:t>
+      </w:r>
+      <w:r>
+        <w:rPr/>
+        <w:t>express</w:t>
+      </w:r>
+      <w:r>
+        <w:rPr>
+          <w:spacing w:val="6"/>
+        </w:rPr>
+        <w:t> </w:t>
+      </w:r>
+      <w:r>
+        <w:rPr/>
+        <w:t>your</w:t>
+      </w:r>
+      <w:r>
+        <w:rPr>
+          <w:spacing w:val="6"/>
+        </w:rPr>
+        <w:t> </w:t>
+      </w:r>
+      <w:r>
+        <w:rPr/>
+        <w:t>opinion</w:t>
+      </w:r>
+      <w:r>
+        <w:rPr>
+          <w:spacing w:val="6"/>
+        </w:rPr>
+        <w:t> </w:t>
+      </w:r>
+      <w:r>
+        <w:rPr/>
+        <w:t>to</w:t>
+      </w:r>
+      <w:r>
+        <w:rPr>
+          <w:spacing w:val="6"/>
+        </w:rPr>
+        <w:t> </w:t>
+      </w:r>
+      <w:r>
+        <w:rPr/>
+        <w:t>other</w:t>
+      </w:r>
+      <w:r>
+        <w:rPr>
+          <w:spacing w:val="1"/>
+        </w:rPr>
+        <w:t> </w:t>
+      </w:r>
+      <w:r>
+        <w:rPr>
+          <w:w w:val="105"/>
+        </w:rPr>
+        <w:t>user's</w:t>
+      </w:r>
+      <w:r>
+        <w:rPr>
+          <w:spacing w:val="-11"/>
+          <w:w w:val="105"/>
+        </w:rPr>
+        <w:t> </w:t>
+      </w:r>
+      <w:r>
+        <w:rPr>
+          <w:w w:val="105"/>
+        </w:rPr>
+        <w:t>post</w:t>
+      </w:r>
+      <w:r>
+        <w:rPr>
+          <w:spacing w:val="-11"/>
+          <w:w w:val="105"/>
+        </w:rPr>
+        <w:t> </w:t>
+      </w:r>
+      <w:r>
+        <w:rPr>
+          <w:w w:val="105"/>
+        </w:rPr>
+        <w:t>on</w:t>
+      </w:r>
+      <w:r>
+        <w:rPr>
+          <w:spacing w:val="-10"/>
+          <w:w w:val="105"/>
+        </w:rPr>
+        <w:t> </w:t>
+      </w:r>
+      <w:r>
+        <w:rPr>
+          <w:w w:val="105"/>
+        </w:rPr>
+        <w:t>comment.</w:t>
+      </w:r>
+    </w:p>
+    <w:p>
+      <w:pPr>
+        <w:pStyle w:val="BodyText"/>
+        <w:spacing w:line="232" w:lineRule="auto" w:before="59"/>
+        <w:ind w:left="536" w:right="107"/>
+      </w:pPr>
+      <w:r>
+        <w:rPr/>
         <w:pict>
-          <v:rect style="position:absolute;margin-left:24.9095pt;margin-top:29.516993pt;width:3.884968pt;height:.932393pt;mso-position-horizontal-relative:page;mso-position-vertical-relative:paragraph;z-index:15748096" id="docshape53" filled="true" fillcolor="#303b4d" stroked="false">
+          <v:rect style="position:absolute;margin-left:24.9095pt;margin-top:6.225pt;width:3.884968pt;height:.932393pt;mso-position-horizontal-relative:page;mso-position-vertical-relative:paragraph;z-index:15746560" id="docshape53" filled="true" fillcolor="#303b4d" stroked="false">
             <v:fill type="solid"/>
             <w10:wrap type="none"/>
           </v:rect>
@@ -2191,7 +2588,7 @@
       </w:r>
       <w:r>
         <w:rPr/>
-        <w:t>Task: Get some nice designed webpages made with bootstrap</w:t>
+        <w:t>Stack: HTML, Material-ui/core/icons, Firebase database, Google Auth, React(react-</w:t>
       </w:r>
       <w:r>
         <w:rPr>
@@ -2201,27 +2598,7 @@
       </w:r>
       <w:r>
         <w:rPr/>
-        <w:t>Role: Designed and optimized the UI, added ﬁltering pages</w:t>
-      </w:r>
-      <w:r>
-        <w:rPr>
-          <w:spacing w:val="1"/>
-        </w:rPr>
-        <w:t> </w:t>
-      </w:r>
-      <w:r>
-        <w:rPr/>
-        <w:t>Stack:</w:t>
-      </w:r>
-      <w:r>
-        <w:rPr>
-          <w:spacing w:val="-9"/>
-        </w:rPr>
-        <w:t> </w:t>
-      </w:r>
-      <w:r>
-        <w:rPr/>
-        <w:t>HTML,</w:t>
+        <w:t>hooks,</w:t>
       </w:r>
       <w:r>
         <w:rPr>
@@ -2231,7 +2608,7 @@
       </w:r>
       <w:r>
         <w:rPr/>
-        <w:t>Bootstrap</w:t>
+        <w:t>react-reducer</w:t>
       </w:r>
       <w:r>
         <w:rPr>
@@ -2251,19 +2628,39 @@
       </w:r>
       <w:r>
         <w:rPr/>
+        <w:t>etc)</w:t>
+      </w:r>
+      <w:r>
+        <w:rPr>
+          <w:spacing w:val="-8"/>
+        </w:rPr>
+        <w:t> </w:t>
+      </w:r>
+      <w:r>
+        <w:rPr/>
+        <w:t>and</w:t>
+      </w:r>
+      <w:r>
+        <w:rPr>
+          <w:spacing w:val="-7"/>
+        </w:rPr>
+        <w:t> </w:t>
+      </w:r>
+      <w:r>
+        <w:rPr/>
         <w:t>JavaScript</w:t>
       </w:r>
     </w:p>
     <w:p>
       <w:pPr>
         <w:pStyle w:val="BodyText"/>
-        <w:spacing w:before="1"/>
+        <w:spacing w:before="55"/>
         <w:ind w:left="536"/>
       </w:pPr>
       <w:r>
         <w:rPr/>
         <w:pict>
-          <v:rect style="position:absolute;margin-left:24.9095pt;margin-top:3.550125pt;width:3.884968pt;height:.93239pt;mso-position-horizontal-relative:page;mso-position-vertical-relative:paragraph;z-index:15748608" id="docshape54" filled="true" fillcolor="#303b4d" stroked="false">
+          <v:rect style="position:absolute;margin-left:24.9095pt;margin-top:6.250135pt;width:3.884968pt;height:.93239pt;mso-position-horizontal-relative:page;mso-position-vertical-relative:paragraph;z-index:15747072" id="docshape54" filled="true" fillcolor="#303b4d" stroked="false">
             <v:fill type="solid"/>
             <w10:wrap type="none"/>
           </v:rect>
@@ -2278,7 +2675,7 @@
       </w:r>
       <w:r>
         <w:rPr>
-          <w:spacing w:val="-2"/>
+          <w:spacing w:val="-10"/>
           <w:w w:val="105"/>
         </w:rPr>
         <w:t> </w:t>
@@ -2292,24 +2689,24 @@
       </w:r>
       <w:r>
         <w:rPr>
-          <w:w w:val="105"/>
-        </w:rPr>
-        <w:t> </w:t>
-      </w:r>
-      <w:r>
-        <w:rPr>
-          <w:spacing w:val="-1"/>
-          <w:w w:val="105"/>
-        </w:rPr>
-        <w:t>https://frosty-jepsen-90aede.netlify.app/</w:t>
+          <w:spacing w:val="-8"/>
+          <w:w w:val="105"/>
+        </w:rPr>
+        <w:t> </w:t>
+      </w:r>
+      <w:r>
+        <w:rPr>
+          <w:w w:val="105"/>
+        </w:rPr>
+        <w:t>https://faceboook-clone.netlify.app/</w:t>
       </w:r>
     </w:p>
     <w:p>
       <w:pPr>
         <w:pStyle w:val="BodyText"/>
-        <w:spacing w:before="3"/>
-        <w:rPr>
-          <w:sz w:val="21"/>
+        <w:spacing w:before="6"/>
+        <w:rPr>
+          <w:sz w:val="14"/>
         </w:rPr>
       </w:pPr>
     </w:p>
@@ -2387,7 +2784,7 @@
       <w:r>
         <w:rPr/>
         <w:pict>
-          <v:rect style="position:absolute;margin-left:24.9095pt;margin-top:5.775008pt;width:3.884968pt;height:.932393pt;mso-position-horizontal-relative:page;mso-position-vertical-relative:paragraph;z-index:15749120" id="docshape55" filled="true" fillcolor="#303b4d" stroked="false">
+          <v:rect style="position:absolute;margin-left:24.9095pt;margin-top:5.774998pt;width:3.884968pt;height:.932393pt;mso-position-horizontal-relative:page;mso-position-vertical-relative:paragraph;z-index:15747584" id="docshape55" filled="true" fillcolor="#303b4d" stroked="false">
             <v:fill type="solid"/>
             <w10:wrap type="none"/>
           </v:rect>
@@ -2589,23 +2986,23 @@
       </w:r>
       <w:r>
         <w:rPr>
+          <w:spacing w:val="-7"/>
+        </w:rPr>
+        <w:t> </w:t>
+      </w:r>
+      <w:r>
+        <w:rPr/>
+        <w:t>and</w:t>
+      </w:r>
+      <w:r>
+        <w:rPr>
           <w:spacing w:val="-6"/>
         </w:rPr>
         <w:t> </w:t>
       </w:r>
       <w:r>
         <w:rPr/>
-        <w:t>and</w:t>
-      </w:r>
-      <w:r>
-        <w:rPr>
-          <w:spacing w:val="-7"/>
-        </w:rPr>
-        <w:t> </w:t>
-      </w:r>
-      <w:r>
-        <w:rPr/>
-        <w:t>others</w:t>
+        <w:t>others.</w:t>
       </w:r>
     </w:p>
     <w:p>
@@ -2617,7 +3014,7 @@
       <w:r>
         <w:rPr/>
         <w:pict>
-          <v:rect style="position:absolute;margin-left:24.9095pt;margin-top:6.224992pt;width:3.884968pt;height:.932393pt;mso-position-horizontal-relative:page;mso-position-vertical-relative:paragraph;z-index:15749632" id="docshape56" filled="true" fillcolor="#303b4d" stroked="false">
+          <v:rect style="position:absolute;margin-left:24.9095pt;margin-top:6.224999pt;width:3.884968pt;height:.93239pt;mso-position-horizontal-relative:page;mso-position-vertical-relative:paragraph;z-index:15748096" id="docshape56" filled="true" fillcolor="#303b4d" stroked="false">
             <v:fill type="solid"/>
             <w10:wrap type="none"/>
           </v:rect>
@@ -2682,13 +3079,13 @@
     <w:p>
       <w:pPr>
         <w:pStyle w:val="BodyText"/>
-        <w:spacing w:line="232" w:lineRule="auto" w:before="59"/>
+        <w:spacing w:line="232" w:lineRule="auto" w:before="58"/>
         <w:ind w:left="536"/>
       </w:pPr>
       <w:r>
         <w:rPr/>
         <w:pict>
-          <v:rect style="position:absolute;margin-left:24.9095pt;margin-top:6.224998pt;width:3.884968pt;height:.932393pt;mso-position-horizontal-relative:page;mso-position-vertical-relative:paragraph;z-index:15750144" id="docshape57" filled="true" fillcolor="#303b4d" stroked="false">
+          <v:rect style="position:absolute;margin-left:24.9095pt;margin-top:6.175003pt;width:3.884968pt;height:.932393pt;mso-position-horizontal-relative:page;mso-position-vertical-relative:paragraph;z-index:15748608" id="docshape57" filled="true" fillcolor="#303b4d" stroked="false">
             <v:fill type="solid"/>
             <w10:wrap type="none"/>
           </v:rect>
@@ -2708,19 +3105,19 @@
         <w:rPr>
           <w:w w:val="105"/>
         </w:rPr>
-        <w:t>others</w:t>
+        <w:t>others.</w:t>
       </w:r>
     </w:p>
     <w:p>
       <w:pPr>
         <w:pStyle w:val="BodyText"/>
-        <w:spacing w:before="54"/>
+        <w:spacing w:before="55"/>
         <w:ind w:left="536"/>
       </w:pPr>
       <w:r>
         <w:rPr/>
         <w:pict>
-          <v:rect style="position:absolute;margin-left:24.9095pt;margin-top:6.200115pt;width:3.884968pt;height:.932393pt;mso-position-horizontal-relative:page;mso-position-vertical-relative:paragraph;z-index:15750656" id="docshape58" filled="true" fillcolor="#303b4d" stroked="false">
+          <v:rect style="position:absolute;margin-left:24.9095pt;margin-top:6.250122pt;width:3.884968pt;height:.93239pt;mso-position-horizontal-relative:page;mso-position-vertical-relative:paragraph;z-index:15749120" id="docshape58" filled="true" fillcolor="#303b4d" stroked="false">
             <v:fill type="solid"/>
             <w10:wrap type="none"/>
           </v:rect>
@@ -2734,7 +3131,7 @@
       </w:r>
       <w:r>
         <w:rPr>
-          <w:spacing w:val="11"/>
+          <w:spacing w:val="9"/>
           <w:w w:val="105"/>
         </w:rPr>
         <w:t> </w:t>
@@ -2747,24 +3144,24 @@
       </w:r>
       <w:r>
         <w:rPr>
-          <w:spacing w:val="12"/>
-          <w:w w:val="105"/>
-        </w:rPr>
-        <w:t> </w:t>
-      </w:r>
-      <w:r>
-        <w:rPr>
-          <w:w w:val="105"/>
-        </w:rPr>
-        <w:t>https://quizplatform.netlify.app/</w:t>
+          <w:spacing w:val="10"/>
+          <w:w w:val="105"/>
+        </w:rPr>
+        <w:t> </w:t>
+      </w:r>
+      <w:r>
+        <w:rPr>
+          <w:w w:val="105"/>
+        </w:rPr>
+        <w:t>https://quizplatform.netlify.app/.</w:t>
       </w:r>
     </w:p>
     <w:p>
       <w:pPr>
         <w:pStyle w:val="BodyText"/>
-        <w:spacing w:before="3"/>
-        <w:rPr>
-          <w:sz w:val="21"/>
+        <w:spacing w:before="6"/>
+        <w:rPr>
+          <w:sz w:val="14"/>
         </w:rPr>
       </w:pPr>
     </w:p>
@@ -2925,13 +3322,13 @@
     <w:p>
       <w:pPr>
         <w:pStyle w:val="BodyText"/>
-        <w:spacing w:before="46"/>
+        <w:spacing w:before="45"/>
         <w:ind w:left="536"/>
       </w:pPr>
       <w:r>
         <w:rPr/>
         <w:pict>
-          <v:rect style="position:absolute;margin-left:24.9095pt;margin-top:5.800118pt;width:3.884968pt;height:.93239pt;mso-position-horizontal-relative:page;mso-position-vertical-relative:paragraph;z-index:15751168" id="docshape59" filled="true" fillcolor="#303b4d" stroked="false">
+          <v:rect style="position:absolute;margin-left:24.9095pt;margin-top:5.750117pt;width:3.884968pt;height:.932393pt;mso-position-horizontal-relative:page;mso-position-vertical-relative:paragraph;z-index:15749632" id="docshape59" filled="true" fillcolor="#303b4d" stroked="false">
             <v:fill type="solid"/>
             <w10:wrap type="none"/>
           </v:rect>
@@ -2985,9 +3382,9 @@
     </w:p>
     <w:p>
       <w:pPr>
-        <w:spacing w:line="240" w:lineRule="auto" w:before="3" w:after="24"/>
-        <w:rPr>
-          <w:sz w:val="10"/>
+        <w:spacing w:line="240" w:lineRule="auto" w:before="4"/>
+        <w:rPr>
+          <w:sz w:val="2"/>
         </w:rPr>
       </w:pPr>
       <w:r>
@@ -2996,7 +3393,7 @@
       </w:r>
       <w:r>
         <w:rPr>
-          <w:sz w:val="10"/>
+          <w:sz w:val="2"/>
         </w:rPr>
       </w:r>
     </w:p>
@@ -3177,15 +3574,15 @@
     <w:p>
       <w:pPr>
         <w:pStyle w:val="BodyText"/>
-        <w:rPr>
-          <w:sz w:val="28"/>
+        <w:spacing w:before="9"/>
+        <w:rPr>
+          <w:sz w:val="40"/>
         </w:rPr>
       </w:pPr>
     </w:p>
     <w:p>
       <w:pPr>
         <w:pStyle w:val="Heading1"/>
-        <w:spacing w:before="243"/>
       </w:pPr>
       <w:r>
         <w:rPr/>
@@ -3195,7 +3592,7 @@
     <w:p>
       <w:pPr>
         <w:pStyle w:val="Heading4"/>
-        <w:spacing w:line="228" w:lineRule="auto" w:before="228"/>
+        <w:spacing w:line="228" w:lineRule="auto" w:before="211"/>
         <w:ind w:left="404" w:right="282" w:hanging="47"/>
       </w:pPr>
       <w:r>
@@ -3286,7 +3683,7 @@
         </w:rPr>
         <w:t>https://</w:t>
       </w:r>
-      <w:hyperlink r:id="rId13">
+      <w:hyperlink r:id="rId16">
         <w:r>
           <w:rPr>
             <w:i/>
@@ -3326,18 +3723,10 @@
     <w:p>
       <w:pPr>
         <w:pStyle w:val="BodyText"/>
-        <w:rPr>
-          <w:i/>
-        </w:rPr>
-      </w:pPr>
-    </w:p>
-    <w:p>
-      <w:pPr>
-        <w:pStyle w:val="BodyText"/>
-        <w:spacing w:before="7"/>
-        <w:rPr>
-          <w:i/>
-          <w:sz w:val="12"/>
+        <w:spacing w:before="3"/>
+        <w:rPr>
+          <w:i/>
+          <w:sz w:val="20"/>
         </w:rPr>
       </w:pPr>
     </w:p>
@@ -3352,7 +3741,7 @@
     </w:p>
     <w:p>
       <w:pPr>
-        <w:spacing w:before="225"/>
+        <w:spacing w:before="206"/>
         <w:ind w:left="358" w:right="0" w:firstLine="0"/>
         <w:jc w:val="left"/>
         <w:rPr>
@@ -3364,6 +3753,102 @@
           <w:sz w:val="18"/>
         </w:rPr>
         <w:t>Uzbek</w:t>
+      </w:r>
+    </w:p>
+    <w:p>
+      <w:pPr>
+        <w:spacing w:before="27"/>
+        <w:ind w:left="358" w:right="0" w:firstLine="0"/>
+        <w:jc w:val="left"/>
+        <w:rPr>
+          <w:i/>
+          <w:sz w:val="16"/>
+        </w:rPr>
+      </w:pPr>
+      <w:r>
+        <w:rPr>
+          <w:i/>
+          <w:color w:val="303B4D"/>
+          <w:sz w:val="16"/>
+        </w:rPr>
+        <w:t>Native</w:t>
+      </w:r>
+      <w:r>
+        <w:rPr>
+          <w:i/>
+          <w:color w:val="303B4D"/>
+          <w:spacing w:val="-9"/>
+          <w:sz w:val="16"/>
+        </w:rPr>
+        <w:t> </w:t>
+      </w:r>
+      <w:r>
+        <w:rPr>
+          <w:i/>
+          <w:color w:val="303B4D"/>
+          <w:sz w:val="16"/>
+        </w:rPr>
+        <w:t>or</w:t>
+      </w:r>
+      <w:r>
+        <w:rPr>
+          <w:i/>
+          <w:color w:val="303B4D"/>
+          <w:spacing w:val="-8"/>
+          <w:sz w:val="16"/>
+        </w:rPr>
+        <w:t> </w:t>
+      </w:r>
+      <w:r>
+        <w:rPr>
+          <w:i/>
+          <w:color w:val="303B4D"/>
+          <w:sz w:val="16"/>
+        </w:rPr>
+        <w:t>Bilingual</w:t>
+      </w:r>
+      <w:r>
+        <w:rPr>
+          <w:i/>
+          <w:color w:val="303B4D"/>
+          <w:spacing w:val="-8"/>
+          <w:sz w:val="16"/>
+        </w:rPr>
+        <w:t> </w:t>
+      </w:r>
+      <w:r>
+        <w:rPr>
+          <w:i/>
+          <w:color w:val="303B4D"/>
+          <w:sz w:val="16"/>
+        </w:rPr>
+        <w:t>Proﬁciency</w:t>
+      </w:r>
+    </w:p>
+    <w:p>
+      <w:pPr>
+        <w:pStyle w:val="BodyText"/>
+        <w:spacing w:before="4"/>
+        <w:rPr>
+          <w:i/>
+          <w:sz w:val="13"/>
+        </w:rPr>
+      </w:pPr>
+    </w:p>
+    <w:p>
+      <w:pPr>
+        <w:spacing w:before="0"/>
+        <w:ind w:left="358" w:right="0" w:firstLine="0"/>
+        <w:jc w:val="left"/>
+        <w:rPr>
+          <w:sz w:val="18"/>
+        </w:rPr>
+      </w:pPr>
+      <w:r>
+        <w:rPr>
+          <w:sz w:val="18"/>
+        </w:rPr>
+        <w:t>English</w:t>
       </w:r>
     </w:p>
     <w:p>
@@ -3380,102 +3865,6 @@
         <w:rPr>
           <w:i/>
           <w:color w:val="303B4D"/>
-          <w:sz w:val="16"/>
-        </w:rPr>
-        <w:t>Native</w:t>
-      </w:r>
-      <w:r>
-        <w:rPr>
-          <w:i/>
-          <w:color w:val="303B4D"/>
-          <w:spacing w:val="-9"/>
-          <w:sz w:val="16"/>
-        </w:rPr>
-        <w:t> </w:t>
-      </w:r>
-      <w:r>
-        <w:rPr>
-          <w:i/>
-          <w:color w:val="303B4D"/>
-          <w:sz w:val="16"/>
-        </w:rPr>
-        <w:t>or</w:t>
-      </w:r>
-      <w:r>
-        <w:rPr>
-          <w:i/>
-          <w:color w:val="303B4D"/>
-          <w:spacing w:val="-8"/>
-          <w:sz w:val="16"/>
-        </w:rPr>
-        <w:t> </w:t>
-      </w:r>
-      <w:r>
-        <w:rPr>
-          <w:i/>
-          <w:color w:val="303B4D"/>
-          <w:sz w:val="16"/>
-        </w:rPr>
-        <w:t>Bilingual</w:t>
-      </w:r>
-      <w:r>
-        <w:rPr>
-          <w:i/>
-          <w:color w:val="303B4D"/>
-          <w:spacing w:val="-8"/>
-          <w:sz w:val="16"/>
-        </w:rPr>
-        <w:t> </w:t>
-      </w:r>
-      <w:r>
-        <w:rPr>
-          <w:i/>
-          <w:color w:val="303B4D"/>
-          <w:sz w:val="16"/>
-        </w:rPr>
-        <w:t>Proﬁciency</w:t>
-      </w:r>
-    </w:p>
-    <w:p>
-      <w:pPr>
-        <w:pStyle w:val="BodyText"/>
-        <w:spacing w:before="2"/>
-        <w:rPr>
-          <w:i/>
-          <w:sz w:val="20"/>
-        </w:rPr>
-      </w:pPr>
-    </w:p>
-    <w:p>
-      <w:pPr>
-        <w:spacing w:before="0"/>
-        <w:ind w:left="358" w:right="0" w:firstLine="0"/>
-        <w:jc w:val="left"/>
-        <w:rPr>
-          <w:sz w:val="18"/>
-        </w:rPr>
-      </w:pPr>
-      <w:r>
-        <w:rPr>
-          <w:sz w:val="18"/>
-        </w:rPr>
-        <w:t>English</w:t>
-      </w:r>
-    </w:p>
-    <w:p>
-      <w:pPr>
-        <w:spacing w:before="26"/>
-        <w:ind w:left="358" w:right="0" w:firstLine="0"/>
-        <w:jc w:val="left"/>
-        <w:rPr>
-          <w:i/>
-          <w:sz w:val="16"/>
-        </w:rPr>
-      </w:pPr>
-      <w:r>
-        <w:rPr>
-          <w:i/>
-          <w:color w:val="303B4D"/>
           <w:w w:val="95"/>
           <w:sz w:val="16"/>
         </w:rPr>
@@ -3531,48 +3920,40 @@
     <w:p>
       <w:pPr>
         <w:pStyle w:val="BodyText"/>
-        <w:rPr>
-          <w:i/>
-        </w:rPr>
-      </w:pPr>
+        <w:spacing w:before="3"/>
+        <w:rPr>
+          <w:i/>
+          <w:sz w:val="20"/>
+        </w:rPr>
+      </w:pPr>
+    </w:p>
+    <w:p>
+      <w:pPr>
+        <w:pStyle w:val="Heading1"/>
+      </w:pPr>
+      <w:r>
+        <w:rPr/>
+        <w:t>INTERESTS</w:t>
+      </w:r>
     </w:p>
     <w:p>
       <w:pPr>
         <w:pStyle w:val="BodyText"/>
         <w:spacing w:before="7"/>
         <w:rPr>
-          <w:i/>
-          <w:sz w:val="12"/>
-        </w:rPr>
-      </w:pPr>
-    </w:p>
-    <w:p>
-      <w:pPr>
-        <w:pStyle w:val="Heading1"/>
-      </w:pPr>
-      <w:r>
-        <w:rPr/>
-        <w:t>INTERESTS</w:t>
-      </w:r>
-    </w:p>
-    <w:p>
-      <w:pPr>
-        <w:pStyle w:val="BodyText"/>
-        <w:spacing w:before="2"/>
-        <w:rPr>
           <w:b/>
-          <w:sz w:val="20"/>
+          <w:sz w:val="18"/>
         </w:rPr>
       </w:pPr>
       <w:r>
         <w:rPr/>
         <w:pict>
-          <v:group style="position:absolute;margin-left:374.785126pt;margin-top:12.812944pt;width:75pt;height:18.75pt;mso-position-horizontal-relative:page;mso-position-vertical-relative:paragraph;z-index:-15721472;mso-wrap-distance-left:0;mso-wrap-distance-right:0" id="docshapegroup69" coordorigin="7496,256" coordsize="1500,375">
-            <v:shape style="position:absolute;left:7495;top:256;width:1500;height:375" id="docshape70" coordorigin="7496,256" coordsize="1500,375" path="m8935,631l7555,631,7532,626,7513,614,7500,595,7496,572,7496,316,7500,293,7513,274,7532,261,7555,256,8935,256,8959,261,8977,274,8978,275,7555,275,7539,278,7526,287,7517,300,7514,316,7514,572,7517,588,7526,601,7539,610,7555,613,8978,613,8977,614,8959,626,8935,631xm8978,613l8935,613,8951,610,8965,601,8973,588,8977,572,8977,316,8973,300,8965,287,8951,278,8935,275,8978,275,8990,293,8995,316,8995,572,8990,595,8978,613xe" filled="true" fillcolor="#b1b1b1" stroked="false">
+          <v:group style="position:absolute;margin-left:374.785126pt;margin-top:11.90218pt;width:75pt;height:18.75pt;mso-position-horizontal-relative:page;mso-position-vertical-relative:paragraph;z-index:-15723008;mso-wrap-distance-left:0;mso-wrap-distance-right:0" id="docshapegroup69" coordorigin="7496,238" coordsize="1500,375">
+            <v:shape style="position:absolute;left:7495;top:238;width:1500;height:375" id="docshape70" coordorigin="7496,238" coordsize="1500,375" path="m8935,613l7555,613,7532,608,7513,595,7500,577,7496,553,7496,297,7500,274,7513,255,7532,243,7555,238,8935,238,8959,243,8977,255,8978,256,7555,256,7539,260,7526,268,7517,281,7514,297,7514,553,7517,569,7526,582,7539,591,7555,595,8978,595,8977,595,8959,608,8935,613xm8978,595l8935,595,8951,591,8965,582,8973,569,8977,553,8977,297,8973,281,8965,268,8951,260,8935,256,8978,256,8990,274,8995,297,8995,553,8990,577,8978,595xe" filled="true" fillcolor="#b1b1b1" stroked="false">
               <v:path arrowok="t"/>
               <v:fill type="solid"/>
             </v:shape>
-            <v:shape style="position:absolute;left:7495;top:256;width:1500;height:375" type="#_x0000_t202" id="docshape71" filled="false" stroked="false">
+            <v:shape style="position:absolute;left:7495;top:238;width:1500;height:375" type="#_x0000_t202" id="docshape71" filled="false" stroked="false">
               <v:textbox inset="0,0,0,0">
                 <w:txbxContent>
                   <w:p>
@@ -3616,12 +3997,12 @@
       <w:r>
         <w:rPr/>
         <w:pict>
-          <v:group style="position:absolute;margin-left:374.785126pt;margin-top:40.236244pt;width:130.5pt;height:18.75pt;mso-position-horizontal-relative:page;mso-position-vertical-relative:paragraph;z-index:-15720960;mso-wrap-distance-left:0;mso-wrap-distance-right:0" id="docshapegroup72" coordorigin="7496,805" coordsize="2610,375">
-            <v:shape style="position:absolute;left:7495;top:804;width:2610;height:375" id="docshape73" coordorigin="7496,805" coordsize="2610,375" path="m10046,1180l7555,1180,7532,1175,7513,1162,7500,1143,7496,1120,7496,864,7500,841,7513,822,7532,809,7555,805,10046,805,10069,809,10088,822,10089,823,7555,823,7539,826,7526,835,7517,848,7514,864,7514,1120,7517,1136,7526,1149,7539,1158,7555,1161,10089,1161,10088,1162,10069,1175,10046,1180xm10089,1161l10046,1161,10062,1158,10075,1149,10084,1136,10087,1120,10087,864,10084,848,10075,835,10062,826,10046,823,10089,823,10101,841,10105,864,10105,1120,10101,1143,10089,1161xe" filled="true" fillcolor="#b1b1b1" stroked="false">
+          <v:group style="position:absolute;margin-left:374.785126pt;margin-top:35.440517pt;width:130.5pt;height:18.75pt;mso-position-horizontal-relative:page;mso-position-vertical-relative:paragraph;z-index:-15722496;mso-wrap-distance-left:0;mso-wrap-distance-right:0" id="docshapegroup72" coordorigin="7496,709" coordsize="2610,375">
+            <v:shape style="position:absolute;left:7495;top:708;width:2610;height:375" id="docshape73" coordorigin="7496,709" coordsize="2610,375" path="m10046,1084l7555,1084,7532,1079,7513,1066,7500,1047,7496,1024,7496,768,7500,745,7513,726,7532,713,7555,709,10046,709,10069,713,10088,726,10089,727,7555,727,7539,730,7526,739,7517,752,7514,768,7514,1024,7517,1040,7526,1053,7539,1062,7555,1065,10089,1065,10088,1066,10069,1079,10046,1084xm10089,1065l10046,1065,10062,1062,10075,1053,10084,1040,10087,1024,10087,768,10084,752,10075,739,10062,730,10046,727,10089,727,10101,745,10105,768,10105,1024,10101,1047,10089,1065xe" filled="true" fillcolor="#b1b1b1" stroked="false">
               <v:path arrowok="t"/>
               <v:fill type="solid"/>
             </v:shape>
-            <v:shape style="position:absolute;left:7495;top:804;width:2610;height:375" type="#_x0000_t202" id="docshape74" filled="false" stroked="false">
+            <v:shape style="position:absolute;left:7495;top:708;width:2610;height:375" type="#_x0000_t202" id="docshape74" filled="false" stroked="false">
               <v:textbox inset="0,0,0,0">
                 <w:txbxContent>
                   <w:p>
@@ -3677,12 +4058,12 @@
       <w:r>
         <w:rPr/>
         <w:pict>
-          <v:group style="position:absolute;margin-left:374.785126pt;margin-top:67.659546pt;width:70.4pt;height:18.75pt;mso-position-horizontal-relative:page;mso-position-vertical-relative:paragraph;z-index:-15720448;mso-wrap-distance-left:0;mso-wrap-distance-right:0" id="docshapegroup75" coordorigin="7496,1353" coordsize="1408,375">
-            <v:shape style="position:absolute;left:7495;top:1353;width:1408;height:375" id="docshape76" coordorigin="7496,1353" coordsize="1408,375" path="m8844,1728l7555,1728,7532,1723,7513,1711,7500,1692,7496,1669,7496,1413,7500,1389,7513,1371,7532,1358,7555,1353,8844,1353,8867,1358,8886,1371,8887,1371,7555,1371,7539,1375,7526,1384,7517,1397,7514,1413,7514,1669,7517,1685,7526,1698,7539,1706,7555,1710,8887,1710,8886,1711,8867,1723,8844,1728xm8887,1710l8844,1710,8860,1706,8873,1698,8882,1685,8885,1669,8885,1413,8882,1397,8873,1384,8860,1375,8844,1371,8887,1371,8899,1389,8903,1413,8903,1669,8899,1692,8887,1710xe" filled="true" fillcolor="#b1b1b1" stroked="false">
+          <v:group style="position:absolute;margin-left:374.785126pt;margin-top:58.978848pt;width:70.4pt;height:18.75pt;mso-position-horizontal-relative:page;mso-position-vertical-relative:paragraph;z-index:-15721984;mso-wrap-distance-left:0;mso-wrap-distance-right:0" id="docshapegroup75" coordorigin="7496,1180" coordsize="1408,375">
+            <v:shape style="position:absolute;left:7495;top:1179;width:1408;height:375" id="docshape76" coordorigin="7496,1180" coordsize="1408,375" path="m8844,1554l7555,1554,7532,1550,7513,1537,7500,1518,7496,1495,7496,1239,7500,1216,7513,1197,7532,1184,7555,1180,8844,1180,8867,1184,8886,1197,8887,1198,7555,1198,7539,1201,7526,1210,7517,1223,7514,1239,7514,1495,7517,1511,7526,1524,7539,1533,7555,1536,8887,1536,8886,1537,8867,1550,8844,1554xm8887,1536l8844,1536,8860,1533,8873,1524,8882,1511,8885,1495,8885,1239,8882,1223,8873,1210,8860,1201,8844,1198,8887,1198,8899,1216,8903,1239,8903,1495,8899,1518,8887,1536xe" filled="true" fillcolor="#b1b1b1" stroked="false">
               <v:path arrowok="t"/>
               <v:fill type="solid"/>
             </v:shape>
-            <v:shape style="position:absolute;left:7495;top:1353;width:1408;height:375" type="#_x0000_t202" id="docshape77" filled="false" stroked="false">
+            <v:shape style="position:absolute;left:7495;top:1179;width:1408;height:375" type="#_x0000_t202" id="docshape77" filled="false" stroked="false">
               <v:textbox inset="0,0,0,0">
                 <w:txbxContent>
                   <w:p>
@@ -3728,12 +4109,12 @@
       <w:r>
         <w:rPr/>
         <w:pict>
-          <v:group style="position:absolute;margin-left:449.970673pt;margin-top:67.659546pt;width:90.75pt;height:18.75pt;mso-position-horizontal-relative:page;mso-position-vertical-relative:paragraph;z-index:-15719936;mso-wrap-distance-left:0;mso-wrap-distance-right:0" id="docshapegroup78" coordorigin="8999,1353" coordsize="1815,375">
-            <v:shape style="position:absolute;left:8999;top:1353;width:1815;height:375" id="docshape79" coordorigin="8999,1353" coordsize="1815,375" path="m10755,1728l9059,1728,9036,1723,9017,1711,9004,1692,8999,1669,8999,1413,9004,1389,9017,1371,9036,1358,9059,1353,10755,1353,10778,1358,10797,1371,10797,1371,9059,1371,9043,1375,9030,1384,9021,1397,9018,1413,9018,1669,9021,1685,9030,1698,9043,1706,9059,1710,10797,1710,10797,1711,10778,1723,10755,1728xm10797,1710l10755,1710,10771,1706,10784,1698,10792,1685,10796,1669,10796,1413,10792,1397,10784,1384,10771,1375,10755,1371,10797,1371,10809,1389,10814,1413,10814,1669,10809,1692,10797,1710xe" filled="true" fillcolor="#b1b1b1" stroked="false">
+          <v:group style="position:absolute;margin-left:449.970673pt;margin-top:58.978848pt;width:90.75pt;height:18.75pt;mso-position-horizontal-relative:page;mso-position-vertical-relative:paragraph;z-index:-15721472;mso-wrap-distance-left:0;mso-wrap-distance-right:0" id="docshapegroup78" coordorigin="8999,1180" coordsize="1815,375">
+            <v:shape style="position:absolute;left:8999;top:1179;width:1815;height:375" id="docshape79" coordorigin="8999,1180" coordsize="1815,375" path="m10755,1554l9059,1554,9036,1550,9017,1537,9004,1518,8999,1495,8999,1239,9004,1216,9017,1197,9036,1184,9059,1180,10755,1180,10778,1184,10797,1197,10797,1198,9059,1198,9043,1201,9030,1210,9021,1223,9018,1239,9018,1495,9021,1511,9030,1524,9043,1533,9059,1536,10797,1536,10797,1537,10778,1550,10755,1554xm10797,1536l10755,1536,10771,1533,10784,1524,10792,1511,10796,1495,10796,1239,10792,1223,10784,1210,10771,1201,10755,1198,10797,1198,10809,1216,10814,1239,10814,1495,10809,1518,10797,1536xe" filled="true" fillcolor="#b1b1b1" stroked="false">
               <v:path arrowok="t"/>
               <v:fill type="solid"/>
             </v:shape>
-            <v:shape style="position:absolute;left:8999;top:1353;width:1815;height:375" type="#_x0000_t202" id="docshape80" filled="false" stroked="false">
+            <v:shape style="position:absolute;left:8999;top:1179;width:1815;height:375" type="#_x0000_t202" id="docshape80" filled="false" stroked="false">
               <v:textbox inset="0,0,0,0">
                 <w:txbxContent>
                   <w:p>
@@ -3763,12 +4144,12 @@
       <w:r>
         <w:rPr/>
         <w:pict>
-          <v:group style="position:absolute;margin-left:374.785126pt;margin-top:95.082848pt;width:52.15pt;height:18.75pt;mso-position-horizontal-relative:page;mso-position-vertical-relative:paragraph;z-index:-15719424;mso-wrap-distance-left:0;mso-wrap-distance-right:0" id="docshapegroup81" coordorigin="7496,1902" coordsize="1043,375">
-            <v:shape style="position:absolute;left:7495;top:1901;width:1043;height:375" id="docshape82" coordorigin="7496,1902" coordsize="1043,375" path="m8478,2276l7555,2276,7532,2272,7513,2259,7500,2240,7496,2217,7496,1961,7500,1938,7513,1919,7532,1906,7555,1902,8478,1902,8501,1906,8520,1919,8521,1920,7555,1920,7539,1923,7526,1932,7517,1945,7514,1961,7514,2217,7517,2233,7526,2246,7539,2255,7555,2258,8521,2258,8520,2259,8501,2272,8478,2276xm8521,2258l8478,2258,8494,2255,8507,2246,8516,2233,8520,2217,8520,1961,8516,1945,8507,1932,8494,1923,8478,1920,8521,1920,8533,1938,8538,1961,8538,2217,8533,2240,8521,2258xe" filled="true" fillcolor="#b1b1b1" stroked="false">
+          <v:group style="position:absolute;margin-left:374.785126pt;margin-top:82.517181pt;width:52.15pt;height:18.75pt;mso-position-horizontal-relative:page;mso-position-vertical-relative:paragraph;z-index:-15720960;mso-wrap-distance-left:0;mso-wrap-distance-right:0" id="docshapegroup81" coordorigin="7496,1650" coordsize="1043,375">
+            <v:shape style="position:absolute;left:7495;top:1650;width:1043;height:375" id="docshape82" coordorigin="7496,1650" coordsize="1043,375" path="m8478,2025l7555,2025,7532,2020,7513,2008,7500,1989,7496,1966,7496,1710,7500,1687,7513,1668,7532,1655,7555,1650,8478,1650,8501,1655,8520,1668,8521,1669,7555,1669,7539,1672,7526,1681,7517,1694,7514,1710,7514,1966,7517,1982,7526,1995,7539,2004,7555,2007,8521,2007,8520,2008,8501,2020,8478,2025xm8521,2007l8478,2007,8494,2004,8507,1995,8516,1982,8520,1966,8520,1710,8516,1694,8507,1681,8494,1672,8478,1669,8521,1669,8533,1687,8538,1710,8538,1966,8533,1989,8521,2007xe" filled="true" fillcolor="#b1b1b1" stroked="false">
               <v:path arrowok="t"/>
               <v:fill type="solid"/>
             </v:shape>
-            <v:shape style="position:absolute;left:7495;top:1901;width:1043;height:375" type="#_x0000_t202" id="docshape83" filled="false" stroked="false">
+            <v:shape style="position:absolute;left:7495;top:1650;width:1043;height:375" type="#_x0000_t202" id="docshape83" filled="false" stroked="false">
               <v:textbox inset="0,0,0,0">
                 <w:txbxContent>
                   <w:p>
@@ -3799,12 +4180,12 @@
       <w:r>
         <w:rPr/>
         <w:pict>
-          <v:group style="position:absolute;margin-left:431.688477pt;margin-top:95.082848pt;width:104.9pt;height:18.75pt;mso-position-horizontal-relative:page;mso-position-vertical-relative:paragraph;z-index:-15718912;mso-wrap-distance-left:0;mso-wrap-distance-right:0" id="docshapegroup84" coordorigin="8634,1902" coordsize="2098,375">
-            <v:shape style="position:absolute;left:8633;top:1901;width:2098;height:375" id="docshape85" coordorigin="8634,1902" coordsize="2098,375" path="m10672,2276l8693,2276,8670,2272,8651,2259,8638,2240,8634,2217,8634,1961,8638,1938,8651,1919,8670,1906,8693,1902,10672,1902,10695,1906,10714,1919,10715,1920,8693,1920,8677,1923,8664,1932,8655,1945,8652,1961,8652,2217,8655,2233,8664,2246,8677,2255,8693,2258,10715,2258,10714,2259,10695,2272,10672,2276xm10715,2258l10672,2258,10688,2255,10701,2246,10710,2233,10713,2217,10713,1961,10710,1945,10701,1932,10688,1923,10672,1920,10715,1920,10727,1938,10732,1961,10732,2217,10727,2240,10715,2258xe" filled="true" fillcolor="#b1b1b1" stroked="false">
+          <v:group style="position:absolute;margin-left:431.688477pt;margin-top:82.517181pt;width:104.9pt;height:18.75pt;mso-position-horizontal-relative:page;mso-position-vertical-relative:paragraph;z-index:-15720448;mso-wrap-distance-left:0;mso-wrap-distance-right:0" id="docshapegroup84" coordorigin="8634,1650" coordsize="2098,375">
+            <v:shape style="position:absolute;left:8633;top:1650;width:2098;height:375" id="docshape85" coordorigin="8634,1650" coordsize="2098,375" path="m10672,2025l8693,2025,8670,2020,8651,2008,8638,1989,8634,1966,8634,1710,8638,1687,8651,1668,8670,1655,8693,1650,10672,1650,10695,1655,10714,1668,10715,1669,8693,1669,8677,1672,8664,1681,8655,1694,8652,1710,8652,1966,8655,1982,8664,1995,8677,2004,8693,2007,10715,2007,10714,2008,10695,2020,10672,2025xm10715,2007l10672,2007,10688,2004,10701,1995,10710,1982,10713,1966,10713,1710,10710,1694,10701,1681,10688,1672,10672,1669,10715,1669,10727,1687,10732,1710,10732,1966,10727,1989,10715,2007xe" filled="true" fillcolor="#b1b1b1" stroked="false">
               <v:path arrowok="t"/>
               <v:fill type="solid"/>
             </v:shape>
-            <v:shape style="position:absolute;left:8633;top:1901;width:2098;height:375" type="#_x0000_t202" id="docshape86" filled="false" stroked="false">
+            <v:shape style="position:absolute;left:8633;top:1650;width:2098;height:375" type="#_x0000_t202" id="docshape86" filled="false" stroked="false">
               <v:textbox inset="0,0,0,0">
                 <w:txbxContent>
                   <w:p>
@@ -3848,27 +4229,30 @@
     <w:p>
       <w:pPr>
         <w:pStyle w:val="BodyText"/>
+        <w:spacing w:before="2"/>
         <w:rPr>
           <w:b/>
-          <w:sz w:val="13"/>
+          <w:sz w:val="6"/>
         </w:rPr>
       </w:pPr>
     </w:p>
     <w:p>
       <w:pPr>
         <w:pStyle w:val="BodyText"/>
+        <w:spacing w:before="2"/>
         <w:rPr>
           <w:b/>
-          <w:sz w:val="13"/>
+          <w:sz w:val="6"/>
         </w:rPr>
       </w:pPr>
     </w:p>
     <w:p>
       <w:pPr>
         <w:pStyle w:val="BodyText"/>
+        <w:spacing w:before="2"/>
         <w:rPr>
           <w:b/>
-          <w:sz w:val="13"/>
+          <w:sz w:val="6"/>
         </w:rPr>
       </w:pPr>
     </w:p>
@@ -3876,12 +4260,12 @@
       <w:pPr>
         <w:spacing w:after="0"/>
         <w:rPr>
-          <w:sz w:val="13"/>
+          <w:sz w:val="6"/>
         </w:rPr>
         <w:sectPr>
           <w:type w:val="continuous"/>
           <w:pgSz w:w="11900" w:h="16840"/>
-          <w:pgMar w:top="400" w:bottom="280" w:left="140" w:right="400"/>
+          <w:pgMar w:top="400" w:bottom="0" w:left="140" w:right="400"/>
           <w:cols w:num="2" w:equalWidth="0">
             <w:col w:w="6559" w:space="439"/>
             <w:col w:w="4362"/>
@@ -3900,7 +4284,7 @@
       <w:r>
         <w:rPr/>
         <w:pict>
-          <v:rect style="position:absolute;margin-left:356.959991pt;margin-top:152.199326pt;width:237.897144pt;height:.91411pt;mso-position-horizontal-relative:page;mso-position-vertical-relative:page;z-index:15752704" id="docshape87" filled="true" fillcolor="#303b4d" stroked="false">
+          <v:rect style="position:absolute;margin-left:356.959991pt;margin-top:168.424774pt;width:237.897144pt;height:.91411pt;mso-position-horizontal-relative:page;mso-position-vertical-relative:page;z-index:15751168" id="docshape87" filled="true" fillcolor="#303b4d" stroked="false">
             <v:fill type="solid"/>
             <w10:wrap type="none"/>
           </v:rect>
@@ -3909,7 +4293,7 @@
       <w:r>
         <w:rPr/>
         <w:pict>
-          <v:rect style="position:absolute;margin-left:356.959991pt;margin-top:330.22226pt;width:237.897144pt;height:.91411pt;mso-position-horizontal-relative:page;mso-position-vertical-relative:page;z-index:15753216" id="docshape88" filled="true" fillcolor="#303b4d" stroked="false">
+          <v:rect style="position:absolute;margin-left:356.959991pt;margin-top:325.194641pt;width:237.897144pt;height:.91411pt;mso-position-horizontal-relative:page;mso-position-vertical-relative:page;z-index:15753216" id="docshape88" filled="true" fillcolor="#303b4d" stroked="false">
             <v:fill type="solid"/>
             <w10:wrap type="none"/>
           </v:rect>
@@ -3918,7 +4302,7 @@
       <w:r>
         <w:rPr/>
         <w:pict>
-          <v:rect style="position:absolute;margin-left:356.959991pt;margin-top:432.831116pt;width:237.897144pt;height:.91411pt;mso-position-horizontal-relative:page;mso-position-vertical-relative:page;z-index:15753728" id="docshape89" filled="true" fillcolor="#303b4d" stroked="false">
+          <v:rect style="position:absolute;margin-left:356.959991pt;margin-top:422.090332pt;width:237.897144pt;height:.91411pt;mso-position-horizontal-relative:page;mso-position-vertical-relative:page;z-index:15753728" id="docshape89" filled="true" fillcolor="#303b4d" stroked="false">
             <v:fill type="solid"/>
             <w10:wrap type="none"/>
           </v:rect>
@@ -3927,7 +4311,7 @@
       <w:r>
         <w:rPr/>
         <w:pict>
-          <v:rect style="position:absolute;margin-left:356.959991pt;margin-top:539.096436pt;width:237.897144pt;height:.91411pt;mso-position-horizontal-relative:page;mso-position-vertical-relative:page;z-index:15754240" id="docshape90" filled="true" fillcolor="#303b4d" stroked="false">
+          <v:rect style="position:absolute;margin-left:356.959991pt;margin-top:518.757446pt;width:237.897144pt;height:.91411pt;mso-position-horizontal-relative:page;mso-position-vertical-relative:page;z-index:15754240" id="docshape90" filled="true" fillcolor="#303b4d" stroked="false">
             <v:fill type="solid"/>
             <w10:wrap type="none"/>
           </v:rect>
@@ -3936,17 +4320,7 @@
     </w:p>
     <w:p>
       <w:pPr>
-        <w:pStyle w:val="BodyText"/>
-        <w:spacing w:before="6"/>
-        <w:rPr>
-          <w:b/>
-          <w:sz w:val="18"/>
-        </w:rPr>
-      </w:pPr>
-    </w:p>
-    <w:p>
-      <w:pPr>
-        <w:spacing w:before="69" w:after="42"/>
+        <w:spacing w:before="187" w:after="23"/>
         <w:ind w:left="358" w:right="0" w:firstLine="0"/>
         <w:jc w:val="left"/>
         <w:rPr>
@@ -3991,17 +4365,7 @@
     </w:p>
     <w:p>
       <w:pPr>
-        <w:pStyle w:val="BodyText"/>
-        <w:spacing w:before="7"/>
-        <w:rPr>
-          <w:b/>
-          <w:sz w:val="6"/>
-        </w:rPr>
-      </w:pPr>
-    </w:p>
-    <w:p>
-      <w:pPr>
-        <w:spacing w:line="275" w:lineRule="exact" w:before="76"/>
+        <w:spacing w:line="275" w:lineRule="exact" w:before="152"/>
         <w:ind w:left="111" w:right="0" w:firstLine="0"/>
         <w:jc w:val="left"/>
         <w:rPr>
@@ -4015,7 +4379,7 @@
           <wp:inline distT="0" distB="0" distL="0" distR="0">
             <wp:extent cx="124798" cy="124798"/>
             <wp:effectExtent l="0" t="0" r="0" b="0"/>
-            <wp:docPr id="9" name="image7.png"/>
+            <wp:docPr id="11" name="image9.png"/>
             <wp:cNvGraphicFramePr>
               <a:graphicFrameLocks noChangeAspect="1"/>
             </wp:cNvGraphicFramePr>
@@ -4023,11 +4387,11 @@
               <a:graphicData uri="http://schemas.openxmlformats.org/drawingml/2006/picture">
                 <pic:pic>
                   <pic:nvPicPr>
-                    <pic:cNvPr id="10" name="image7.png"/>
+                    <pic:cNvPr id="12" name="image9.png"/>
                     <pic:cNvPicPr/>
                   </pic:nvPicPr>
                   <pic:blipFill>
-                    <a:blip r:embed="rId14" cstate="print"/>
+                    <a:blip r:embed="rId17" cstate="print"/>
                     <a:stretch>
                       <a:fillRect/>
                     </a:stretch>
@@ -4106,7 +4470,7 @@
       <w:r>
         <w:rPr/>
         <w:pict>
-          <v:shape style="position:absolute;margin-left:34.736pt;margin-top:16.674364pt;width:9.85pt;height:31.8pt;mso-position-horizontal-relative:page;mso-position-vertical-relative:paragraph;z-index:-15856128" id="docshape93" coordorigin="695,333" coordsize="197,636" path="m832,333l713,333,695,333,695,352,695,416,695,887,695,951,695,969,713,969,832,969,832,951,713,951,713,887,713,416,713,352,832,352,832,333xm891,546l814,546,814,565,891,565,891,546xe" filled="true" fillcolor="#303b4d" stroked="false">
+          <v:shape style="position:absolute;margin-left:34.736pt;margin-top:16.67444pt;width:9.85pt;height:31.8pt;mso-position-horizontal-relative:page;mso-position-vertical-relative:paragraph;z-index:-15856640" id="docshape93" coordorigin="695,333" coordsize="197,636" path="m832,333l713,333,695,333,695,352,695,416,695,887,695,951,695,969,713,969,832,969,832,951,713,951,713,887,713,416,713,352,832,352,832,333xm891,546l814,546,814,565,891,565,891,546xe" filled="true" fillcolor="#303b4d" stroked="false">
             <v:path arrowok="t"/>
             <v:fill type="solid"/>
             <w10:wrap type="none"/>
@@ -4116,7 +4480,7 @@
       <w:r>
         <w:rPr/>
         <w:pict>
-          <v:shape style="position:absolute;margin-left:325.194pt;margin-top:16.674364pt;width:6.9pt;height:31.8pt;mso-position-horizontal-relative:page;mso-position-vertical-relative:paragraph;z-index:15752192" id="docshape94" coordorigin="6504,333" coordsize="138,636" path="m6641,333l6623,333,6504,333,6504,352,6623,352,6623,416,6623,887,6623,951,6504,951,6504,969,6623,969,6641,969,6641,951,6641,887,6641,416,6641,352,6641,333xe" filled="true" fillcolor="#303b4d" stroked="false">
+          <v:shape style="position:absolute;margin-left:325.194pt;margin-top:16.67444pt;width:6.9pt;height:31.8pt;mso-position-horizontal-relative:page;mso-position-vertical-relative:paragraph;z-index:15750656" id="docshape94" coordorigin="6504,333" coordsize="138,636" path="m6641,333l6623,333,6504,333,6504,352,6623,352,6623,416,6623,887,6623,951,6504,951,6504,969,6623,969,6641,969,6641,951,6641,887,6641,416,6641,352,6641,333xe" filled="true" fillcolor="#303b4d" stroked="false">
             <v:path arrowok="t"/>
             <v:fill type="solid"/>
             <w10:wrap type="none"/>
@@ -4487,7 +4851,7 @@
         </w:rPr>
         <w:t>https://</w:t>
       </w:r>
-      <w:hyperlink r:id="rId15">
+      <w:hyperlink r:id="rId18">
         <w:r>
           <w:rPr>
             <w:w w:val="110"/>
@@ -4593,7 +4957,7 @@
     <w:sectPr>
       <w:type w:val="continuous"/>
       <w:pgSz w:w="11900" w:h="16840"/>
-      <w:pgMar w:top="400" w:bottom="280" w:left="140" w:right="400"/>
+      <w:pgMar w:top="400" w:bottom="0" w:left="140" w:right="400"/>
     </w:sectPr>
   </w:body>
 </w:document>
@@ -4693,7 +5057,7 @@
     <w:uiPriority w:val="1"/>
     <w:qFormat/>
     <w:pPr>
-      <w:spacing w:line="233" w:lineRule="exact"/>
+      <w:spacing w:before="77" w:line="275" w:lineRule="exact"/>
       <w:ind w:left="536"/>
       <w:outlineLvl w:val="2"/>
     </w:pPr>
@@ -4743,7 +5107,7 @@
     <w:qFormat/>
     <w:pPr>
       <w:spacing w:before="153"/>
-      <w:ind w:left="2277" w:right="1581"/>
+      <w:ind w:left="2616"/>
     </w:pPr>
     <w:rPr>
       <w:rFonts w:ascii="Arial" w:hAnsi="Arial" w:eastAsia="Arial" w:cs="Arial"/>

</xml_diff>